<commit_message>
betaalinstructies ready to test
</commit_message>
<xml_diff>
--- a/documents/Betaalinstructies.docx
+++ b/documents/Betaalinstructies.docx
@@ -33,69 +33,12 @@
           <w:szCs w:val="24"/>
         </w:rPr>
       </w:pPr>
-      <w:proofErr w:type="spellStart"/>
       <w:r>
         <w:rPr>
           <w:sz w:val="24"/>
           <w:szCs w:val="24"/>
         </w:rPr>
-        <w:t>Één</w:t>
-      </w:r>
-      <w:proofErr w:type="spellEnd"/>
-      <w:r>
-        <w:rPr>
-          <w:sz w:val="24"/>
-          <w:szCs w:val="24"/>
-        </w:rPr>
-        <w:t xml:space="preserve"> van de snelst groeiende </w:t>
-      </w:r>
-      <w:proofErr w:type="spellStart"/>
-      <w:r>
-        <w:rPr>
-          <w:sz w:val="24"/>
-          <w:szCs w:val="24"/>
-        </w:rPr>
-        <w:t>Payment</w:t>
-      </w:r>
-      <w:proofErr w:type="spellEnd"/>
-      <w:r>
-        <w:rPr>
-          <w:sz w:val="24"/>
-          <w:szCs w:val="24"/>
-        </w:rPr>
-        <w:t xml:space="preserve"> Service Providers is </w:t>
-      </w:r>
-      <w:proofErr w:type="spellStart"/>
-      <w:r>
-        <w:rPr>
-          <w:sz w:val="24"/>
-          <w:szCs w:val="24"/>
-        </w:rPr>
-        <w:t>Buckaroo</w:t>
-      </w:r>
-      <w:proofErr w:type="spellEnd"/>
-      <w:r>
-        <w:rPr>
-          <w:sz w:val="24"/>
-          <w:szCs w:val="24"/>
-        </w:rPr>
-        <w:t xml:space="preserve">. </w:t>
-      </w:r>
-      <w:proofErr w:type="spellStart"/>
-      <w:r>
-        <w:rPr>
-          <w:sz w:val="24"/>
-          <w:szCs w:val="24"/>
-        </w:rPr>
-        <w:t>Buckaroo</w:t>
-      </w:r>
-      <w:proofErr w:type="spellEnd"/>
-      <w:r>
-        <w:rPr>
-          <w:sz w:val="24"/>
-          <w:szCs w:val="24"/>
-        </w:rPr>
-        <w:t xml:space="preserve"> bied verschillende veilige online betaalmethoden waaronder:</w:t>
+        <w:t>Één van de snelst groeiende Payment Service Providers is Buckaroo. Buckaroo bied verschillende veilige online betaalmethoden waaronder:</w:t>
       </w:r>
     </w:p>
     <w:p>
@@ -114,7 +57,6 @@
         </w:rPr>
       </w:pPr>
       <w:hyperlink r:id="rId5" w:history="1">
-        <w:proofErr w:type="spellStart"/>
         <w:r>
           <w:rPr>
             <w:rStyle w:val="Hyperlink"/>
@@ -127,7 +69,6 @@
           </w:rPr>
           <w:t>iDEAL</w:t>
         </w:r>
-        <w:proofErr w:type="spellEnd"/>
       </w:hyperlink>
       <w:r>
         <w:rPr>
@@ -146,27 +87,7 @@
           <w:sz w:val="24"/>
           <w:szCs w:val="24"/>
         </w:rPr>
-        <w:t xml:space="preserve">is een betaalmethode waarmee consumenten online aankopen snel en veilig kunnen afrekenen in de vertrouwde internetbankieromgeving van de eigen bank. </w:t>
-      </w:r>
-      <w:proofErr w:type="spellStart"/>
-      <w:r>
-        <w:rPr>
-          <w:rFonts w:cs="Arial"/>
-          <w:color w:val="373737"/>
-          <w:sz w:val="24"/>
-          <w:szCs w:val="24"/>
-        </w:rPr>
-        <w:t>iDEAL</w:t>
-      </w:r>
-      <w:proofErr w:type="spellEnd"/>
-      <w:r>
-        <w:rPr>
-          <w:rFonts w:cs="Arial"/>
-          <w:color w:val="373737"/>
-          <w:sz w:val="24"/>
-          <w:szCs w:val="24"/>
-        </w:rPr>
-        <w:t xml:space="preserve"> is de meest gebruikte online betaalmethode in Nederland en een must voor iedere webwinkelier die actief is op de Nederlandse markt.</w:t>
+        <w:t>is een betaalmethode waarmee consumenten online aankopen snel en veilig kunnen afrekenen in de vertrouwde internetbankieromgeving van de eigen bank. iDEAL is de meest gebruikte online betaalmethode in Nederland en een must voor iedere webwinkelier die actief is op de Nederlandse markt.</w:t>
       </w:r>
     </w:p>
     <w:p>
@@ -215,167 +136,7 @@
           <w:sz w:val="24"/>
           <w:szCs w:val="24"/>
         </w:rPr>
-        <w:t xml:space="preserve">zijn wereldwijd een populaire wijze om online aankopen mee te voldoen. </w:t>
-      </w:r>
-      <w:proofErr w:type="spellStart"/>
-      <w:r>
-        <w:rPr>
-          <w:rFonts w:cs="Arial"/>
-          <w:color w:val="373737"/>
-          <w:sz w:val="24"/>
-          <w:szCs w:val="24"/>
-        </w:rPr>
-        <w:t>Buckaroo</w:t>
-      </w:r>
-      <w:proofErr w:type="spellEnd"/>
-      <w:r>
-        <w:rPr>
-          <w:rFonts w:cs="Arial"/>
-          <w:color w:val="373737"/>
-          <w:sz w:val="24"/>
-          <w:szCs w:val="24"/>
-        </w:rPr>
-        <w:t xml:space="preserve"> ondersteunt daarom verschillende creditcards waaronder: </w:t>
-      </w:r>
-      <w:proofErr w:type="spellStart"/>
-      <w:r>
-        <w:rPr>
-          <w:rFonts w:cs="Arial"/>
-          <w:color w:val="373737"/>
-          <w:sz w:val="24"/>
-          <w:szCs w:val="24"/>
-        </w:rPr>
-        <w:t>MasterCard</w:t>
-      </w:r>
-      <w:proofErr w:type="spellEnd"/>
-      <w:r>
-        <w:rPr>
-          <w:rFonts w:cs="Arial"/>
-          <w:color w:val="373737"/>
-          <w:sz w:val="24"/>
-          <w:szCs w:val="24"/>
-        </w:rPr>
-        <w:t xml:space="preserve">, Visa, </w:t>
-      </w:r>
-      <w:proofErr w:type="spellStart"/>
-      <w:r>
-        <w:rPr>
-          <w:rFonts w:cs="Arial"/>
-          <w:color w:val="373737"/>
-          <w:sz w:val="24"/>
-          <w:szCs w:val="24"/>
-        </w:rPr>
-        <w:t>eMaestro</w:t>
-      </w:r>
-      <w:proofErr w:type="spellEnd"/>
-      <w:r>
-        <w:rPr>
-          <w:rFonts w:cs="Arial"/>
-          <w:color w:val="373737"/>
-          <w:sz w:val="24"/>
-          <w:szCs w:val="24"/>
-        </w:rPr>
-        <w:t xml:space="preserve"> en American Express. In samenwerking met verschillende </w:t>
-      </w:r>
-      <w:proofErr w:type="spellStart"/>
-      <w:r>
-        <w:rPr>
-          <w:rFonts w:cs="Arial"/>
-          <w:color w:val="373737"/>
-          <w:sz w:val="24"/>
-          <w:szCs w:val="24"/>
-        </w:rPr>
-        <w:t>acquirers</w:t>
-      </w:r>
-      <w:proofErr w:type="spellEnd"/>
-      <w:r>
-        <w:rPr>
-          <w:rFonts w:cs="Arial"/>
-          <w:color w:val="373737"/>
-          <w:sz w:val="24"/>
-          <w:szCs w:val="24"/>
-        </w:rPr>
-        <w:t xml:space="preserve"> kunt u creditcards koppelen en uw klanten hiermee laten afrekenen. Daarnaast ondersteunt </w:t>
-      </w:r>
-      <w:proofErr w:type="spellStart"/>
-      <w:r>
-        <w:rPr>
-          <w:rFonts w:cs="Arial"/>
-          <w:color w:val="373737"/>
-          <w:sz w:val="24"/>
-          <w:szCs w:val="24"/>
-        </w:rPr>
-        <w:t>Buckaroo</w:t>
-      </w:r>
-      <w:proofErr w:type="spellEnd"/>
-      <w:r>
-        <w:rPr>
-          <w:rFonts w:cs="Arial"/>
-          <w:color w:val="373737"/>
-          <w:sz w:val="24"/>
-          <w:szCs w:val="24"/>
-        </w:rPr>
-        <w:t xml:space="preserve"> het door Visa ontwikkelde 3-D Secure (</w:t>
-      </w:r>
-      <w:proofErr w:type="spellStart"/>
-      <w:r>
-        <w:rPr>
-          <w:rFonts w:cs="Arial"/>
-          <w:color w:val="373737"/>
-          <w:sz w:val="24"/>
-          <w:szCs w:val="24"/>
-        </w:rPr>
-        <w:t>Verified</w:t>
-      </w:r>
-      <w:proofErr w:type="spellEnd"/>
-      <w:r>
-        <w:rPr>
-          <w:rFonts w:cs="Arial"/>
-          <w:color w:val="373737"/>
-          <w:sz w:val="24"/>
-          <w:szCs w:val="24"/>
-        </w:rPr>
-        <w:t xml:space="preserve"> </w:t>
-      </w:r>
-      <w:proofErr w:type="spellStart"/>
-      <w:r>
-        <w:rPr>
-          <w:rFonts w:cs="Arial"/>
-          <w:color w:val="373737"/>
-          <w:sz w:val="24"/>
-          <w:szCs w:val="24"/>
-        </w:rPr>
-        <w:t>by</w:t>
-      </w:r>
-      <w:proofErr w:type="spellEnd"/>
-      <w:r>
-        <w:rPr>
-          <w:rFonts w:cs="Arial"/>
-          <w:color w:val="373737"/>
-          <w:sz w:val="24"/>
-          <w:szCs w:val="24"/>
-        </w:rPr>
-        <w:t xml:space="preserve"> Visa, Secure Code, </w:t>
-      </w:r>
-      <w:proofErr w:type="spellStart"/>
-      <w:r>
-        <w:rPr>
-          <w:rFonts w:cs="Arial"/>
-          <w:color w:val="373737"/>
-          <w:sz w:val="24"/>
-          <w:szCs w:val="24"/>
-        </w:rPr>
-        <w:t>SafeKey</w:t>
-      </w:r>
-      <w:proofErr w:type="spellEnd"/>
-      <w:r>
-        <w:rPr>
-          <w:rFonts w:cs="Arial"/>
-          <w:color w:val="373737"/>
-          <w:sz w:val="24"/>
-          <w:szCs w:val="24"/>
-        </w:rPr>
-        <w:t>) systeem dat voor extra veiligheid zorgt bij creditcardbetalingen.</w:t>
+        <w:t>zijn wereldwijd een populaire wijze om online aankopen mee te voldoen. Buckaroo ondersteunt daarom verschillende creditcards waaronder: MasterCard, Visa, eMaestro en American Express. In samenwerking met verschillende acquirers kunt u creditcards koppelen en uw klanten hiermee laten afrekenen. Daarnaast ondersteunt Buckaroo het door Visa ontwikkelde 3-D Secure (Verified by Visa, Secure Code, SafeKey) systeem dat voor extra veiligheid zorgt bij creditcardbetalingen.</w:t>
       </w:r>
     </w:p>
     <w:p>
@@ -424,47 +185,7 @@
           <w:sz w:val="24"/>
           <w:szCs w:val="24"/>
         </w:rPr>
-        <w:t xml:space="preserve">biedt online shoppers de mogelijkheid om hun aankopen op het internet direct online betalen. PayPal biedt de consument </w:t>
-      </w:r>
-      <w:proofErr w:type="spellStart"/>
-      <w:r>
-        <w:rPr>
-          <w:rFonts w:cs="Arial"/>
-          <w:color w:val="373737"/>
-          <w:sz w:val="24"/>
-          <w:szCs w:val="24"/>
-        </w:rPr>
-        <w:t>kopersbescherming</w:t>
-      </w:r>
-      <w:proofErr w:type="spellEnd"/>
-      <w:r>
-        <w:rPr>
-          <w:rFonts w:cs="Arial"/>
-          <w:color w:val="373737"/>
-          <w:sz w:val="24"/>
-          <w:szCs w:val="24"/>
-        </w:rPr>
-        <w:t xml:space="preserve"> en is in 190 landen inzetbaar. In samenwerking met PayPal accepteert u via </w:t>
-      </w:r>
-      <w:proofErr w:type="spellStart"/>
-      <w:r>
-        <w:rPr>
-          <w:rFonts w:cs="Arial"/>
-          <w:color w:val="373737"/>
-          <w:sz w:val="24"/>
-          <w:szCs w:val="24"/>
-        </w:rPr>
-        <w:t>Buckaroo</w:t>
-      </w:r>
-      <w:proofErr w:type="spellEnd"/>
-      <w:r>
-        <w:rPr>
-          <w:rFonts w:cs="Arial"/>
-          <w:color w:val="373737"/>
-          <w:sz w:val="24"/>
-          <w:szCs w:val="24"/>
-        </w:rPr>
-        <w:t xml:space="preserve"> PayPal transacties in 18 verschillende valuta.</w:t>
+        <w:t>biedt online shoppers de mogelijkheid om hun aankopen op het internet direct online betalen. PayPal biedt de consument kopersbescherming en is in 190 landen inzetbaar. In samenwerking met PayPal accepteert u via Buckaroo PayPal transacties in 18 verschillende valuta.</w:t>
       </w:r>
     </w:p>
     <w:p>
@@ -513,27 +234,7 @@
           <w:sz w:val="24"/>
           <w:szCs w:val="24"/>
         </w:rPr>
-        <w:t xml:space="preserve">maakt het voor Belgische consumenten mogelijk om online betalingen te doen. Een betaling met Mister Cash is zeer eenvoudig voor uw klant. Voor u als webwinkelier heeft Mister Cash als voordeel dat de betaling gegarandeerd is. De werking van deze betaalmethode is vergelijkbaar met </w:t>
-      </w:r>
-      <w:proofErr w:type="spellStart"/>
-      <w:r>
-        <w:rPr>
-          <w:rFonts w:cs="Arial"/>
-          <w:color w:val="373737"/>
-          <w:sz w:val="24"/>
-          <w:szCs w:val="24"/>
-        </w:rPr>
-        <w:t>iDEAL</w:t>
-      </w:r>
-      <w:proofErr w:type="spellEnd"/>
-      <w:r>
-        <w:rPr>
-          <w:rFonts w:cs="Arial"/>
-          <w:color w:val="373737"/>
-          <w:sz w:val="24"/>
-          <w:szCs w:val="24"/>
-        </w:rPr>
-        <w:t xml:space="preserve"> in Nederland.</w:t>
+        <w:t>maakt het voor Belgische consumenten mogelijk om online betalingen te doen. Een betaling met Mister Cash is zeer eenvoudig voor uw klant. Voor u als webwinkelier heeft Mister Cash als voordeel dat de betaling gegarandeerd is. De werking van deze betaalmethode is vergelijkbaar met iDEAL in Nederland.</w:t>
       </w:r>
     </w:p>
     <w:p>
@@ -552,7 +253,6 @@
         </w:rPr>
       </w:pPr>
       <w:hyperlink r:id="rId9" w:history="1">
-        <w:proofErr w:type="spellStart"/>
         <w:r>
           <w:rPr>
             <w:rStyle w:val="Hyperlink"/>
@@ -565,7 +265,6 @@
           </w:rPr>
           <w:t>Giropay</w:t>
         </w:r>
-        <w:proofErr w:type="spellEnd"/>
       </w:hyperlink>
       <w:r>
         <w:rPr>
@@ -584,67 +283,7 @@
           <w:sz w:val="24"/>
           <w:szCs w:val="24"/>
         </w:rPr>
-        <w:t xml:space="preserve">kan gezien worden als de Duitse variant van </w:t>
-      </w:r>
-      <w:proofErr w:type="spellStart"/>
-      <w:r>
-        <w:rPr>
-          <w:rFonts w:cs="Arial"/>
-          <w:color w:val="373737"/>
-          <w:sz w:val="24"/>
-          <w:szCs w:val="24"/>
-        </w:rPr>
-        <w:t>iDEAL</w:t>
-      </w:r>
-      <w:proofErr w:type="spellEnd"/>
-      <w:r>
-        <w:rPr>
-          <w:rFonts w:cs="Arial"/>
-          <w:color w:val="373737"/>
-          <w:sz w:val="24"/>
-          <w:szCs w:val="24"/>
-        </w:rPr>
-        <w:t xml:space="preserve">. Dit Duitse online banksysteem is ontwikkeld door een drietal bankgroepen welke samen 80% van de Duitse markt dekken. </w:t>
-      </w:r>
-      <w:proofErr w:type="spellStart"/>
-      <w:r>
-        <w:rPr>
-          <w:rFonts w:cs="Arial"/>
-          <w:color w:val="373737"/>
-          <w:sz w:val="24"/>
-          <w:szCs w:val="24"/>
-        </w:rPr>
-        <w:t>Giropay</w:t>
-      </w:r>
-      <w:proofErr w:type="spellEnd"/>
-      <w:r>
-        <w:rPr>
-          <w:rFonts w:cs="Arial"/>
-          <w:color w:val="373737"/>
-          <w:sz w:val="24"/>
-          <w:szCs w:val="24"/>
-        </w:rPr>
-        <w:t xml:space="preserve"> transacties kunnen niet worden teruggedraaid door de consument. Het betalen met </w:t>
-      </w:r>
-      <w:proofErr w:type="spellStart"/>
-      <w:r>
-        <w:rPr>
-          <w:rFonts w:cs="Arial"/>
-          <w:color w:val="373737"/>
-          <w:sz w:val="24"/>
-          <w:szCs w:val="24"/>
-        </w:rPr>
-        <w:t>Giropay</w:t>
-      </w:r>
-      <w:proofErr w:type="spellEnd"/>
-      <w:r>
-        <w:rPr>
-          <w:rFonts w:cs="Arial"/>
-          <w:color w:val="373737"/>
-          <w:sz w:val="24"/>
-          <w:szCs w:val="24"/>
-        </w:rPr>
-        <w:t xml:space="preserve"> kan gewoon via de eigen bank wat ervoor zorgt dat het een eenvoudig en veilige betaalmethode is.</w:t>
+        <w:t>kan gezien worden als de Duitse variant van iDEAL. Dit Duitse online banksysteem is ontwikkeld door een drietal bankgroepen welke samen 80% van de Duitse markt dekken. Giropay transacties kunnen niet worden teruggedraaid door de consument. Het betalen met Giropay kan gewoon via de eigen bank wat ervoor zorgt dat het een eenvoudig en veilige betaalmethode is.</w:t>
       </w:r>
     </w:p>
     <w:p>
@@ -707,82 +346,23 @@
       <w:pPr>
         <w:pStyle w:val="Kop2"/>
       </w:pPr>
-      <w:proofErr w:type="spellStart"/>
       <w:r>
         <w:t>IDeal</w:t>
       </w:r>
-      <w:proofErr w:type="spellEnd"/>
-    </w:p>
-    <w:p>
-      <w:pPr>
-        <w:rPr>
-          <w:sz w:val="24"/>
-          <w:szCs w:val="24"/>
-        </w:rPr>
-      </w:pPr>
-      <w:proofErr w:type="spellStart"/>
+    </w:p>
+    <w:p>
+      <w:pPr>
+        <w:rPr>
+          <w:sz w:val="24"/>
+          <w:szCs w:val="24"/>
+        </w:rPr>
+      </w:pPr>
       <w:r>
         <w:rPr>
           <w:sz w:val="24"/>
           <w:szCs w:val="24"/>
         </w:rPr>
-        <w:t>iDEAL</w:t>
-      </w:r>
-      <w:proofErr w:type="spellEnd"/>
-      <w:r>
-        <w:rPr>
-          <w:sz w:val="24"/>
-          <w:szCs w:val="24"/>
-        </w:rPr>
-        <w:t xml:space="preserve"> is via </w:t>
-      </w:r>
-      <w:proofErr w:type="spellStart"/>
-      <w:r>
-        <w:rPr>
-          <w:sz w:val="24"/>
-          <w:szCs w:val="24"/>
-        </w:rPr>
-        <w:t>Mollie</w:t>
-      </w:r>
-      <w:proofErr w:type="spellEnd"/>
-      <w:r>
-        <w:rPr>
-          <w:sz w:val="24"/>
-          <w:szCs w:val="24"/>
-        </w:rPr>
-        <w:t xml:space="preserve"> gemakkelijk aan te sluiten. Het werkt  samen met 9 grote banken in Nederland: ABN AMRO, ASN Bank, ING, </w:t>
-      </w:r>
-      <w:proofErr w:type="spellStart"/>
-      <w:r>
-        <w:rPr>
-          <w:sz w:val="24"/>
-          <w:szCs w:val="24"/>
-        </w:rPr>
-        <w:t>Knab</w:t>
-      </w:r>
-      <w:proofErr w:type="spellEnd"/>
-      <w:r>
-        <w:rPr>
-          <w:sz w:val="24"/>
-          <w:szCs w:val="24"/>
-        </w:rPr>
-        <w:t xml:space="preserve">, Rabobank, </w:t>
-      </w:r>
-      <w:proofErr w:type="spellStart"/>
-      <w:r>
-        <w:rPr>
-          <w:sz w:val="24"/>
-          <w:szCs w:val="24"/>
-        </w:rPr>
-        <w:t>RegioBank</w:t>
-      </w:r>
-      <w:proofErr w:type="spellEnd"/>
-      <w:r>
-        <w:rPr>
-          <w:sz w:val="24"/>
-          <w:szCs w:val="24"/>
-        </w:rPr>
-        <w:t>, SNS Bank, Triodos Bank en van Lanschot. Per transactie betaalt u 0,45 EUR.</w:t>
+        <w:t>iDEAL is via Mollie gemakkelijk aan te sluiten. Het werkt  samen met 9 grote banken in Nederland: ABN AMRO, ASN Bank, ING, Knab, Rabobank, RegioBank, SNS Bank, Triodos Bank en van Lanschot. Per transactie betaalt u 0,45 EUR.</w:t>
       </w:r>
     </w:p>
     <w:p>
@@ -823,47 +403,7 @@
           <w:szCs w:val="24"/>
           <w:shd w:val="clear" w:color="auto" w:fill="FFFFFF"/>
         </w:rPr>
-        <w:t xml:space="preserve">ergelijk tarieven voor </w:t>
-      </w:r>
-      <w:proofErr w:type="spellStart"/>
-      <w:r>
-        <w:rPr>
-          <w:color w:val="222222"/>
-          <w:sz w:val="24"/>
-          <w:szCs w:val="24"/>
-          <w:shd w:val="clear" w:color="auto" w:fill="FFFFFF"/>
-        </w:rPr>
-        <w:t>iDEAL</w:t>
-      </w:r>
-      <w:proofErr w:type="spellEnd"/>
-      <w:r>
-        <w:rPr>
-          <w:color w:val="222222"/>
-          <w:sz w:val="24"/>
-          <w:szCs w:val="24"/>
-          <w:shd w:val="clear" w:color="auto" w:fill="FFFFFF"/>
-        </w:rPr>
-        <w:t xml:space="preserve"> van de 17 verschillende </w:t>
-      </w:r>
-      <w:proofErr w:type="spellStart"/>
-      <w:r>
-        <w:rPr>
-          <w:color w:val="222222"/>
-          <w:sz w:val="24"/>
-          <w:szCs w:val="24"/>
-          <w:shd w:val="clear" w:color="auto" w:fill="FFFFFF"/>
-        </w:rPr>
-        <w:t>Payment</w:t>
-      </w:r>
-      <w:proofErr w:type="spellEnd"/>
-      <w:r>
-        <w:rPr>
-          <w:color w:val="222222"/>
-          <w:sz w:val="24"/>
-          <w:szCs w:val="24"/>
-          <w:shd w:val="clear" w:color="auto" w:fill="FFFFFF"/>
-        </w:rPr>
-        <w:t xml:space="preserve"> Service Providers</w:t>
+        <w:t>ergelijk tarieven voor iDEAL van de 17 verschillende Payment Service Providers</w:t>
       </w:r>
     </w:p>
     <w:tbl>
@@ -926,7 +466,6 @@
                 <w:szCs w:val="20"/>
               </w:rPr>
             </w:pPr>
-            <w:proofErr w:type="spellStart"/>
             <w:r>
               <w:rPr>
                 <w:b/>
@@ -935,10 +474,33 @@
                 <w:sz w:val="20"/>
                 <w:szCs w:val="20"/>
               </w:rPr>
-              <w:t>Payment</w:t>
-            </w:r>
-            <w:proofErr w:type="spellEnd"/>
-            <w:r>
+              <w:t>Payment Service Provider</w:t>
+            </w:r>
+          </w:p>
+        </w:tc>
+        <w:tc>
+          <w:tcPr>
+            <w:tcW w:w="1179" w:type="dxa"/>
+            <w:tcBorders>
+              <w:top w:val="single" w:sz="6" w:space="0" w:color="FFFFFF"/>
+              <w:left w:val="single" w:sz="6" w:space="0" w:color="FFFFFF"/>
+              <w:bottom w:val="single" w:sz="6" w:space="0" w:color="FFFFFF"/>
+              <w:right w:val="single" w:sz="6" w:space="0" w:color="FFFFFF"/>
+            </w:tcBorders>
+            <w:shd w:val="clear" w:color="auto" w:fill="E6EEEE"/>
+            <w:tcMar>
+              <w:top w:w="60" w:type="dxa"/>
+              <w:left w:w="60" w:type="dxa"/>
+              <w:bottom w:w="60" w:type="dxa"/>
+              <w:right w:w="60" w:type="dxa"/>
+            </w:tcMar>
+            <w:vAlign w:val="bottom"/>
+            <w:hideMark/>
+          </w:tcPr>
+          <w:p>
+            <w:pPr>
+              <w:spacing w:line="312" w:lineRule="atLeast"/>
+              <w:jc w:val="center"/>
               <w:rPr>
                 <w:b/>
                 <w:bCs/>
@@ -946,33 +508,8 @@
                 <w:sz w:val="20"/>
                 <w:szCs w:val="20"/>
               </w:rPr>
-              <w:t xml:space="preserve"> Service Provider</w:t>
-            </w:r>
-          </w:p>
-        </w:tc>
-        <w:tc>
-          <w:tcPr>
-            <w:tcW w:w="1179" w:type="dxa"/>
-            <w:tcBorders>
-              <w:top w:val="single" w:sz="6" w:space="0" w:color="FFFFFF"/>
-              <w:left w:val="single" w:sz="6" w:space="0" w:color="FFFFFF"/>
-              <w:bottom w:val="single" w:sz="6" w:space="0" w:color="FFFFFF"/>
-              <w:right w:val="single" w:sz="6" w:space="0" w:color="FFFFFF"/>
-            </w:tcBorders>
-            <w:shd w:val="clear" w:color="auto" w:fill="E6EEEE"/>
-            <w:tcMar>
-              <w:top w:w="60" w:type="dxa"/>
-              <w:left w:w="60" w:type="dxa"/>
-              <w:bottom w:w="60" w:type="dxa"/>
-              <w:right w:w="60" w:type="dxa"/>
-            </w:tcMar>
-            <w:vAlign w:val="bottom"/>
-            <w:hideMark/>
-          </w:tcPr>
-          <w:p>
-            <w:pPr>
-              <w:spacing w:line="312" w:lineRule="atLeast"/>
-              <w:jc w:val="center"/>
+            </w:pPr>
+            <w:r>
               <w:rPr>
                 <w:b/>
                 <w:bCs/>
@@ -980,8 +517,33 @@
                 <w:sz w:val="20"/>
                 <w:szCs w:val="20"/>
               </w:rPr>
-            </w:pPr>
-            <w:r>
+              <w:t>Eenmalige kosten</w:t>
+            </w:r>
+          </w:p>
+        </w:tc>
+        <w:tc>
+          <w:tcPr>
+            <w:tcW w:w="868" w:type="dxa"/>
+            <w:tcBorders>
+              <w:top w:val="single" w:sz="6" w:space="0" w:color="FFFFFF"/>
+              <w:left w:val="single" w:sz="6" w:space="0" w:color="FFFFFF"/>
+              <w:bottom w:val="single" w:sz="6" w:space="0" w:color="FFFFFF"/>
+              <w:right w:val="single" w:sz="6" w:space="0" w:color="FFFFFF"/>
+            </w:tcBorders>
+            <w:shd w:val="clear" w:color="auto" w:fill="E6EEEE"/>
+            <w:tcMar>
+              <w:top w:w="60" w:type="dxa"/>
+              <w:left w:w="60" w:type="dxa"/>
+              <w:bottom w:w="60" w:type="dxa"/>
+              <w:right w:w="60" w:type="dxa"/>
+            </w:tcMar>
+            <w:vAlign w:val="bottom"/>
+            <w:hideMark/>
+          </w:tcPr>
+          <w:p>
+            <w:pPr>
+              <w:spacing w:line="312" w:lineRule="atLeast"/>
+              <w:jc w:val="center"/>
               <w:rPr>
                 <w:b/>
                 <w:bCs/>
@@ -989,33 +551,8 @@
                 <w:sz w:val="20"/>
                 <w:szCs w:val="20"/>
               </w:rPr>
-              <w:t>Eenmalige kosten</w:t>
-            </w:r>
-          </w:p>
-        </w:tc>
-        <w:tc>
-          <w:tcPr>
-            <w:tcW w:w="868" w:type="dxa"/>
-            <w:tcBorders>
-              <w:top w:val="single" w:sz="6" w:space="0" w:color="FFFFFF"/>
-              <w:left w:val="single" w:sz="6" w:space="0" w:color="FFFFFF"/>
-              <w:bottom w:val="single" w:sz="6" w:space="0" w:color="FFFFFF"/>
-              <w:right w:val="single" w:sz="6" w:space="0" w:color="FFFFFF"/>
-            </w:tcBorders>
-            <w:shd w:val="clear" w:color="auto" w:fill="E6EEEE"/>
-            <w:tcMar>
-              <w:top w:w="60" w:type="dxa"/>
-              <w:left w:w="60" w:type="dxa"/>
-              <w:bottom w:w="60" w:type="dxa"/>
-              <w:right w:w="60" w:type="dxa"/>
-            </w:tcMar>
-            <w:vAlign w:val="bottom"/>
-            <w:hideMark/>
-          </w:tcPr>
-          <w:p>
-            <w:pPr>
-              <w:spacing w:line="312" w:lineRule="atLeast"/>
-              <w:jc w:val="center"/>
+            </w:pPr>
+            <w:r>
               <w:rPr>
                 <w:b/>
                 <w:bCs/>
@@ -1023,8 +560,33 @@
                 <w:sz w:val="20"/>
                 <w:szCs w:val="20"/>
               </w:rPr>
-            </w:pPr>
-            <w:r>
+              <w:t>Kosten per maand</w:t>
+            </w:r>
+          </w:p>
+        </w:tc>
+        <w:tc>
+          <w:tcPr>
+            <w:tcW w:w="1238" w:type="dxa"/>
+            <w:tcBorders>
+              <w:top w:val="single" w:sz="6" w:space="0" w:color="FFFFFF"/>
+              <w:left w:val="single" w:sz="6" w:space="0" w:color="FFFFFF"/>
+              <w:bottom w:val="single" w:sz="6" w:space="0" w:color="FFFFFF"/>
+              <w:right w:val="single" w:sz="6" w:space="0" w:color="FFFFFF"/>
+            </w:tcBorders>
+            <w:shd w:val="clear" w:color="auto" w:fill="E6EEEE"/>
+            <w:tcMar>
+              <w:top w:w="60" w:type="dxa"/>
+              <w:left w:w="60" w:type="dxa"/>
+              <w:bottom w:w="60" w:type="dxa"/>
+              <w:right w:w="60" w:type="dxa"/>
+            </w:tcMar>
+            <w:vAlign w:val="bottom"/>
+            <w:hideMark/>
+          </w:tcPr>
+          <w:p>
+            <w:pPr>
+              <w:spacing w:line="312" w:lineRule="atLeast"/>
+              <w:jc w:val="center"/>
               <w:rPr>
                 <w:b/>
                 <w:bCs/>
@@ -1032,33 +594,8 @@
                 <w:sz w:val="20"/>
                 <w:szCs w:val="20"/>
               </w:rPr>
-              <w:t>Kosten per maand</w:t>
-            </w:r>
-          </w:p>
-        </w:tc>
-        <w:tc>
-          <w:tcPr>
-            <w:tcW w:w="1238" w:type="dxa"/>
-            <w:tcBorders>
-              <w:top w:val="single" w:sz="6" w:space="0" w:color="FFFFFF"/>
-              <w:left w:val="single" w:sz="6" w:space="0" w:color="FFFFFF"/>
-              <w:bottom w:val="single" w:sz="6" w:space="0" w:color="FFFFFF"/>
-              <w:right w:val="single" w:sz="6" w:space="0" w:color="FFFFFF"/>
-            </w:tcBorders>
-            <w:shd w:val="clear" w:color="auto" w:fill="E6EEEE"/>
-            <w:tcMar>
-              <w:top w:w="60" w:type="dxa"/>
-              <w:left w:w="60" w:type="dxa"/>
-              <w:bottom w:w="60" w:type="dxa"/>
-              <w:right w:w="60" w:type="dxa"/>
-            </w:tcMar>
-            <w:vAlign w:val="bottom"/>
-            <w:hideMark/>
-          </w:tcPr>
-          <w:p>
-            <w:pPr>
-              <w:spacing w:line="312" w:lineRule="atLeast"/>
-              <w:jc w:val="center"/>
+            </w:pPr>
+            <w:r>
               <w:rPr>
                 <w:b/>
                 <w:bCs/>
@@ -1066,8 +603,33 @@
                 <w:sz w:val="20"/>
                 <w:szCs w:val="20"/>
               </w:rPr>
-            </w:pPr>
-            <w:r>
+              <w:t>Kosten per transactie</w:t>
+            </w:r>
+          </w:p>
+        </w:tc>
+        <w:tc>
+          <w:tcPr>
+            <w:tcW w:w="3166" w:type="dxa"/>
+            <w:tcBorders>
+              <w:top w:val="single" w:sz="6" w:space="0" w:color="FFFFFF"/>
+              <w:left w:val="single" w:sz="6" w:space="0" w:color="FFFFFF"/>
+              <w:bottom w:val="single" w:sz="6" w:space="0" w:color="FFFFFF"/>
+              <w:right w:val="single" w:sz="6" w:space="0" w:color="FFFFFF"/>
+            </w:tcBorders>
+            <w:shd w:val="clear" w:color="auto" w:fill="E6EEEE"/>
+            <w:tcMar>
+              <w:top w:w="60" w:type="dxa"/>
+              <w:left w:w="60" w:type="dxa"/>
+              <w:bottom w:w="60" w:type="dxa"/>
+              <w:right w:w="60" w:type="dxa"/>
+            </w:tcMar>
+            <w:vAlign w:val="bottom"/>
+            <w:hideMark/>
+          </w:tcPr>
+          <w:p>
+            <w:pPr>
+              <w:spacing w:line="312" w:lineRule="atLeast"/>
+              <w:jc w:val="center"/>
               <w:rPr>
                 <w:b/>
                 <w:bCs/>
@@ -1075,33 +637,8 @@
                 <w:sz w:val="20"/>
                 <w:szCs w:val="20"/>
               </w:rPr>
-              <w:t>Kosten per transactie</w:t>
-            </w:r>
-          </w:p>
-        </w:tc>
-        <w:tc>
-          <w:tcPr>
-            <w:tcW w:w="3166" w:type="dxa"/>
-            <w:tcBorders>
-              <w:top w:val="single" w:sz="6" w:space="0" w:color="FFFFFF"/>
-              <w:left w:val="single" w:sz="6" w:space="0" w:color="FFFFFF"/>
-              <w:bottom w:val="single" w:sz="6" w:space="0" w:color="FFFFFF"/>
-              <w:right w:val="single" w:sz="6" w:space="0" w:color="FFFFFF"/>
-            </w:tcBorders>
-            <w:shd w:val="clear" w:color="auto" w:fill="E6EEEE"/>
-            <w:tcMar>
-              <w:top w:w="60" w:type="dxa"/>
-              <w:left w:w="60" w:type="dxa"/>
-              <w:bottom w:w="60" w:type="dxa"/>
-              <w:right w:w="60" w:type="dxa"/>
-            </w:tcMar>
-            <w:vAlign w:val="bottom"/>
-            <w:hideMark/>
-          </w:tcPr>
-          <w:p>
-            <w:pPr>
-              <w:spacing w:line="312" w:lineRule="atLeast"/>
-              <w:jc w:val="center"/>
+            </w:pPr>
+            <w:r>
               <w:rPr>
                 <w:b/>
                 <w:bCs/>
@@ -1109,15 +646,6 @@
                 <w:sz w:val="20"/>
                 <w:szCs w:val="20"/>
               </w:rPr>
-            </w:pPr>
-            <w:r>
-              <w:rPr>
-                <w:b/>
-                <w:bCs/>
-                <w:color w:val="222222"/>
-                <w:sz w:val="20"/>
-                <w:szCs w:val="20"/>
-              </w:rPr>
               <w:t>Opmerking</w:t>
             </w:r>
           </w:p>
@@ -1154,7 +682,6 @@
                 <w:szCs w:val="16"/>
               </w:rPr>
             </w:pPr>
-            <w:proofErr w:type="spellStart"/>
             <w:r>
               <w:rPr>
                 <w:color w:val="3D3D3D"/>
@@ -1163,7 +690,6 @@
               </w:rPr>
               <w:t>Mollie</w:t>
             </w:r>
-            <w:proofErr w:type="spellEnd"/>
           </w:p>
         </w:tc>
         <w:tc>
@@ -1310,25 +836,7 @@
                 <w:sz w:val="16"/>
                 <w:szCs w:val="16"/>
               </w:rPr>
-              <w:t xml:space="preserve">Speciaal actietarief, via </w:t>
-            </w:r>
-            <w:proofErr w:type="spellStart"/>
-            <w:r>
-              <w:rPr>
-                <w:color w:val="3D3D3D"/>
-                <w:sz w:val="16"/>
-                <w:szCs w:val="16"/>
-              </w:rPr>
-              <w:t>OverOnlineBetalen</w:t>
-            </w:r>
-            <w:proofErr w:type="spellEnd"/>
-            <w:r>
-              <w:rPr>
-                <w:color w:val="3D3D3D"/>
-                <w:sz w:val="16"/>
-                <w:szCs w:val="16"/>
-              </w:rPr>
-              <w:t>.</w:t>
+              <w:t>Speciaal actietarief, via OverOnlineBetalen.</w:t>
             </w:r>
           </w:p>
         </w:tc>
@@ -1364,7 +872,6 @@
                 <w:szCs w:val="16"/>
               </w:rPr>
             </w:pPr>
-            <w:proofErr w:type="spellStart"/>
             <w:r>
               <w:rPr>
                 <w:color w:val="3D3D3D"/>
@@ -1373,7 +880,6 @@
               </w:rPr>
               <w:t>Qantani</w:t>
             </w:r>
-            <w:proofErr w:type="spellEnd"/>
           </w:p>
         </w:tc>
         <w:tc>
@@ -1403,23 +909,13 @@
                 <w:szCs w:val="16"/>
               </w:rPr>
             </w:pPr>
-            <w:proofErr w:type="spellStart"/>
-            <w:r>
-              <w:rPr>
-                <w:color w:val="3D3D3D"/>
-                <w:sz w:val="16"/>
-                <w:szCs w:val="16"/>
-              </w:rPr>
-              <w:t>Qantani</w:t>
-            </w:r>
-            <w:proofErr w:type="spellEnd"/>
-            <w:r>
-              <w:rPr>
-                <w:color w:val="3D3D3D"/>
-                <w:sz w:val="16"/>
-                <w:szCs w:val="16"/>
-              </w:rPr>
-              <w:t>: € 25 per aangesloten betaalmethode</w:t>
+            <w:r>
+              <w:rPr>
+                <w:color w:val="3D3D3D"/>
+                <w:sz w:val="16"/>
+                <w:szCs w:val="16"/>
+              </w:rPr>
+              <w:t>Qantani: € 25 per aangesloten betaalmethode</w:t>
             </w:r>
           </w:p>
         </w:tc>
@@ -1487,23 +983,13 @@
                 <w:szCs w:val="16"/>
               </w:rPr>
             </w:pPr>
-            <w:proofErr w:type="spellStart"/>
-            <w:r>
-              <w:rPr>
-                <w:color w:val="3D3D3D"/>
-                <w:sz w:val="16"/>
-                <w:szCs w:val="16"/>
-              </w:rPr>
-              <w:t>Qantani</w:t>
-            </w:r>
-            <w:proofErr w:type="spellEnd"/>
-            <w:r>
-              <w:rPr>
-                <w:color w:val="3D3D3D"/>
-                <w:sz w:val="16"/>
-                <w:szCs w:val="16"/>
-              </w:rPr>
-              <w:t>: € 0,35</w:t>
+            <w:r>
+              <w:rPr>
+                <w:color w:val="3D3D3D"/>
+                <w:sz w:val="16"/>
+                <w:szCs w:val="16"/>
+              </w:rPr>
+              <w:t>Qantani: € 0,35</w:t>
             </w:r>
           </w:p>
         </w:tc>
@@ -1568,7 +1054,6 @@
                 <w:szCs w:val="16"/>
               </w:rPr>
             </w:pPr>
-            <w:proofErr w:type="spellStart"/>
             <w:r>
               <w:rPr>
                 <w:color w:val="3D3D3D"/>
@@ -1577,7 +1062,6 @@
               </w:rPr>
               <w:t>TargetPay</w:t>
             </w:r>
-            <w:proofErr w:type="spellEnd"/>
           </w:p>
         </w:tc>
         <w:tc>
@@ -1724,25 +1208,7 @@
                 <w:sz w:val="16"/>
                 <w:szCs w:val="16"/>
               </w:rPr>
-              <w:t xml:space="preserve">Speciaal Actietarief via </w:t>
-            </w:r>
-            <w:proofErr w:type="spellStart"/>
-            <w:r>
-              <w:rPr>
-                <w:color w:val="3D3D3D"/>
-                <w:sz w:val="16"/>
-                <w:szCs w:val="16"/>
-              </w:rPr>
-              <w:t>OverOnlineBetalen</w:t>
-            </w:r>
-            <w:proofErr w:type="spellEnd"/>
-            <w:r>
-              <w:rPr>
-                <w:color w:val="3D3D3D"/>
-                <w:sz w:val="16"/>
-                <w:szCs w:val="16"/>
-              </w:rPr>
-              <w:t>.</w:t>
+              <w:t>Speciaal Actietarief via OverOnlineBetalen.</w:t>
             </w:r>
             <w:r>
               <w:rPr>
@@ -1950,25 +1416,7 @@
                 <w:sz w:val="16"/>
                 <w:szCs w:val="16"/>
               </w:rPr>
-              <w:t xml:space="preserve">Op basis van </w:t>
-            </w:r>
-            <w:proofErr w:type="spellStart"/>
-            <w:r>
-              <w:rPr>
-                <w:color w:val="3D3D3D"/>
-                <w:sz w:val="16"/>
-                <w:szCs w:val="16"/>
-              </w:rPr>
-              <w:t>Pioneer</w:t>
-            </w:r>
-            <w:proofErr w:type="spellEnd"/>
-            <w:r>
-              <w:rPr>
-                <w:color w:val="3D3D3D"/>
-                <w:sz w:val="16"/>
-                <w:szCs w:val="16"/>
-              </w:rPr>
-              <w:t xml:space="preserve"> (XS)pakket</w:t>
+              <w:t>Op basis van Pioneer (XS)pakket</w:t>
             </w:r>
           </w:p>
         </w:tc>
@@ -2004,7 +1452,6 @@
                 <w:szCs w:val="16"/>
               </w:rPr>
             </w:pPr>
-            <w:proofErr w:type="spellStart"/>
             <w:r>
               <w:rPr>
                 <w:color w:val="3D3D3D"/>
@@ -2013,7 +1460,6 @@
               </w:rPr>
               <w:t>Sisow</w:t>
             </w:r>
-            <w:proofErr w:type="spellEnd"/>
           </w:p>
         </w:tc>
         <w:tc>
@@ -2196,25 +1642,7 @@
                 <w:szCs w:val="16"/>
               </w:rPr>
               <w:br/>
-              <w:t xml:space="preserve">via </w:t>
-            </w:r>
-            <w:proofErr w:type="spellStart"/>
-            <w:r>
-              <w:rPr>
-                <w:color w:val="3D3D3D"/>
-                <w:sz w:val="16"/>
-                <w:szCs w:val="16"/>
-              </w:rPr>
-              <w:t>OverOnlineBetalen</w:t>
-            </w:r>
-            <w:proofErr w:type="spellEnd"/>
-            <w:r>
-              <w:rPr>
-                <w:color w:val="3D3D3D"/>
-                <w:sz w:val="16"/>
-                <w:szCs w:val="16"/>
-              </w:rPr>
-              <w:t>.</w:t>
+              <w:t>via OverOnlineBetalen.</w:t>
             </w:r>
             <w:r>
               <w:rPr>
@@ -2267,7 +1695,6 @@
                 <w:szCs w:val="16"/>
               </w:rPr>
             </w:pPr>
-            <w:proofErr w:type="spellStart"/>
             <w:r>
               <w:rPr>
                 <w:color w:val="3D3D3D"/>
@@ -2276,7 +1703,6 @@
               </w:rPr>
               <w:t>HowPeoplePay</w:t>
             </w:r>
-            <w:proofErr w:type="spellEnd"/>
           </w:p>
         </w:tc>
         <w:tc>
@@ -2495,25 +1921,7 @@
                 <w:szCs w:val="16"/>
               </w:rPr>
               <w:br/>
-              <w:t xml:space="preserve">via </w:t>
-            </w:r>
-            <w:proofErr w:type="spellStart"/>
-            <w:r>
-              <w:rPr>
-                <w:color w:val="3D3D3D"/>
-                <w:sz w:val="16"/>
-                <w:szCs w:val="16"/>
-              </w:rPr>
-              <w:t>OverOnlineBetalen</w:t>
-            </w:r>
-            <w:proofErr w:type="spellEnd"/>
-            <w:r>
-              <w:rPr>
-                <w:color w:val="3D3D3D"/>
-                <w:sz w:val="16"/>
-                <w:szCs w:val="16"/>
-              </w:rPr>
-              <w:t>.</w:t>
+              <w:t>via OverOnlineBetalen.</w:t>
             </w:r>
             <w:r>
               <w:rPr>
@@ -2749,7 +2157,6 @@
                 <w:szCs w:val="16"/>
               </w:rPr>
             </w:pPr>
-            <w:proofErr w:type="spellStart"/>
             <w:r>
               <w:rPr>
                 <w:color w:val="3D3D3D"/>
@@ -2759,7 +2166,6 @@
               <w:lastRenderedPageBreak/>
               <w:t>Adyen</w:t>
             </w:r>
-            <w:proofErr w:type="spellEnd"/>
           </w:p>
         </w:tc>
         <w:tc>
@@ -2942,7 +2348,6 @@
                 <w:szCs w:val="16"/>
               </w:rPr>
             </w:pPr>
-            <w:proofErr w:type="spellStart"/>
             <w:r>
               <w:rPr>
                 <w:color w:val="3D3D3D"/>
@@ -2951,7 +2356,6 @@
               </w:rPr>
               <w:t>MultiSafepay</w:t>
             </w:r>
-            <w:proofErr w:type="spellEnd"/>
           </w:p>
         </w:tc>
         <w:tc>
@@ -2996,25 +2400,7 @@
                 <w:szCs w:val="16"/>
               </w:rPr>
               <w:br/>
-              <w:t xml:space="preserve">- € 0 bij </w:t>
-            </w:r>
-            <w:proofErr w:type="spellStart"/>
-            <w:r>
-              <w:rPr>
-                <w:color w:val="3D3D3D"/>
-                <w:sz w:val="16"/>
-                <w:szCs w:val="16"/>
-              </w:rPr>
-              <w:t>Fast</w:t>
-            </w:r>
-            <w:proofErr w:type="spellEnd"/>
-            <w:r>
-              <w:rPr>
-                <w:color w:val="3D3D3D"/>
-                <w:sz w:val="16"/>
-                <w:szCs w:val="16"/>
-              </w:rPr>
-              <w:t xml:space="preserve"> Check out</w:t>
+              <w:t>- € 0 bij Fast Check out</w:t>
             </w:r>
             <w:r>
               <w:rPr>
@@ -3170,25 +2556,7 @@
                 <w:szCs w:val="16"/>
               </w:rPr>
               <w:br/>
-              <w:t xml:space="preserve">via </w:t>
-            </w:r>
-            <w:proofErr w:type="spellStart"/>
-            <w:r>
-              <w:rPr>
-                <w:color w:val="3D3D3D"/>
-                <w:sz w:val="16"/>
-                <w:szCs w:val="16"/>
-              </w:rPr>
-              <w:t>OverOnlineBetalen</w:t>
-            </w:r>
-            <w:proofErr w:type="spellEnd"/>
-            <w:r>
-              <w:rPr>
-                <w:color w:val="3D3D3D"/>
-                <w:sz w:val="16"/>
-                <w:szCs w:val="16"/>
-              </w:rPr>
-              <w:t>.</w:t>
+              <w:t>via OverOnlineBetalen.</w:t>
             </w:r>
             <w:r>
               <w:rPr>
@@ -3241,7 +2609,6 @@
                 <w:szCs w:val="16"/>
               </w:rPr>
             </w:pPr>
-            <w:proofErr w:type="spellStart"/>
             <w:r>
               <w:rPr>
                 <w:color w:val="3D3D3D"/>
@@ -3250,7 +2617,6 @@
               </w:rPr>
               <w:t>WeDeal</w:t>
             </w:r>
-            <w:proofErr w:type="spellEnd"/>
           </w:p>
         </w:tc>
         <w:tc>
@@ -3433,7 +2799,6 @@
                 <w:szCs w:val="16"/>
               </w:rPr>
             </w:pPr>
-            <w:proofErr w:type="spellStart"/>
             <w:r>
               <w:rPr>
                 <w:color w:val="3D3D3D"/>
@@ -3442,7 +2807,6 @@
               </w:rPr>
               <w:t>CardGate</w:t>
             </w:r>
-            <w:proofErr w:type="spellEnd"/>
           </w:p>
         </w:tc>
         <w:tc>
@@ -3625,7 +2989,6 @@
                 <w:szCs w:val="16"/>
               </w:rPr>
             </w:pPr>
-            <w:proofErr w:type="spellStart"/>
             <w:r>
               <w:rPr>
                 <w:color w:val="3D3D3D"/>
@@ -3634,7 +2997,6 @@
               </w:rPr>
               <w:t>WorldPay</w:t>
             </w:r>
-            <w:proofErr w:type="spellEnd"/>
           </w:p>
         </w:tc>
         <w:tc>
@@ -3776,7 +3138,6 @@
                 <w:lang w:val="en-US"/>
               </w:rPr>
             </w:pPr>
-            <w:proofErr w:type="spellStart"/>
             <w:r>
               <w:rPr>
                 <w:color w:val="3D3D3D"/>
@@ -3784,57 +3145,7 @@
                 <w:szCs w:val="16"/>
                 <w:lang w:val="en-US"/>
               </w:rPr>
-              <w:t>iDEAL</w:t>
-            </w:r>
-            <w:proofErr w:type="spellEnd"/>
-            <w:r>
-              <w:rPr>
-                <w:color w:val="3D3D3D"/>
-                <w:sz w:val="16"/>
-                <w:szCs w:val="16"/>
-                <w:lang w:val="en-US"/>
-              </w:rPr>
-              <w:t xml:space="preserve"> </w:t>
-            </w:r>
-            <w:proofErr w:type="spellStart"/>
-            <w:r>
-              <w:rPr>
-                <w:color w:val="3D3D3D"/>
-                <w:sz w:val="16"/>
-                <w:szCs w:val="16"/>
-                <w:lang w:val="en-US"/>
-              </w:rPr>
-              <w:t>alleen</w:t>
-            </w:r>
-            <w:proofErr w:type="spellEnd"/>
-            <w:r>
-              <w:rPr>
-                <w:color w:val="3D3D3D"/>
-                <w:sz w:val="16"/>
-                <w:szCs w:val="16"/>
-                <w:lang w:val="en-US"/>
-              </w:rPr>
-              <w:t xml:space="preserve"> in </w:t>
-            </w:r>
-            <w:proofErr w:type="spellStart"/>
-            <w:r>
-              <w:rPr>
-                <w:color w:val="3D3D3D"/>
-                <w:sz w:val="16"/>
-                <w:szCs w:val="16"/>
-                <w:lang w:val="en-US"/>
-              </w:rPr>
-              <w:t>combinatie</w:t>
-            </w:r>
-            <w:proofErr w:type="spellEnd"/>
-            <w:r>
-              <w:rPr>
-                <w:color w:val="3D3D3D"/>
-                <w:sz w:val="16"/>
-                <w:szCs w:val="16"/>
-                <w:lang w:val="en-US"/>
-              </w:rPr>
-              <w:t xml:space="preserve"> met Corporate Gateway Account.</w:t>
+              <w:t>iDEAL alleen in combinatie met Corporate Gateway Account.</w:t>
             </w:r>
           </w:p>
         </w:tc>
@@ -3870,7 +3181,6 @@
                 <w:szCs w:val="16"/>
               </w:rPr>
             </w:pPr>
-            <w:proofErr w:type="spellStart"/>
             <w:r>
               <w:rPr>
                 <w:color w:val="3D3D3D"/>
@@ -3879,7 +3189,6 @@
               </w:rPr>
               <w:t>DocData</w:t>
             </w:r>
-            <w:proofErr w:type="spellEnd"/>
           </w:p>
         </w:tc>
         <w:tc>
@@ -4062,7 +3371,6 @@
                 <w:szCs w:val="16"/>
               </w:rPr>
             </w:pPr>
-            <w:proofErr w:type="spellStart"/>
             <w:r>
               <w:rPr>
                 <w:color w:val="3D3D3D"/>
@@ -4071,7 +3379,6 @@
               </w:rPr>
               <w:t>Buckaroo</w:t>
             </w:r>
-            <w:proofErr w:type="spellEnd"/>
           </w:p>
         </w:tc>
         <w:tc>
@@ -4319,61 +3626,7 @@
           <w:szCs w:val="24"/>
           <w:shd w:val="clear" w:color="auto" w:fill="FFFFFF"/>
         </w:rPr>
-        <w:t xml:space="preserve">Er zijn verschillende merken creditcards waaronder die van Visa, </w:t>
-      </w:r>
-      <w:proofErr w:type="spellStart"/>
-      <w:r>
-        <w:rPr>
-          <w:sz w:val="24"/>
-          <w:szCs w:val="24"/>
-          <w:shd w:val="clear" w:color="auto" w:fill="FFFFFF"/>
-        </w:rPr>
-        <w:t>MasterCard</w:t>
-      </w:r>
-      <w:proofErr w:type="spellEnd"/>
-      <w:r>
-        <w:rPr>
-          <w:sz w:val="24"/>
-          <w:szCs w:val="24"/>
-          <w:shd w:val="clear" w:color="auto" w:fill="FFFFFF"/>
-        </w:rPr>
-        <w:t xml:space="preserve">, American Express en Discover. Visa en </w:t>
-      </w:r>
-      <w:proofErr w:type="spellStart"/>
-      <w:r>
-        <w:rPr>
-          <w:sz w:val="24"/>
-          <w:szCs w:val="24"/>
-          <w:shd w:val="clear" w:color="auto" w:fill="FFFFFF"/>
-        </w:rPr>
-        <w:t>MasterCard</w:t>
-      </w:r>
-      <w:proofErr w:type="spellEnd"/>
-      <w:r>
-        <w:rPr>
-          <w:sz w:val="24"/>
-          <w:szCs w:val="24"/>
-          <w:shd w:val="clear" w:color="auto" w:fill="FFFFFF"/>
-        </w:rPr>
-        <w:t xml:space="preserve"> zijn de meest gebruikte creditcards wereldwijd en zijn ook bij online transacties een populair betaalmiddel. Creditcards worden in Nederland door meerdere bedrijven en banken uitgegeven onder de merken Visa, </w:t>
-      </w:r>
-      <w:proofErr w:type="spellStart"/>
-      <w:r>
-        <w:rPr>
-          <w:sz w:val="24"/>
-          <w:szCs w:val="24"/>
-          <w:shd w:val="clear" w:color="auto" w:fill="FFFFFF"/>
-        </w:rPr>
-        <w:t>MasterCard</w:t>
-      </w:r>
-      <w:proofErr w:type="spellEnd"/>
-      <w:r>
-        <w:rPr>
-          <w:sz w:val="24"/>
-          <w:szCs w:val="24"/>
-          <w:shd w:val="clear" w:color="auto" w:fill="FFFFFF"/>
-        </w:rPr>
-        <w:t xml:space="preserve"> en American Express. In de Verenigde Staten geeft men ook de Discover Card uit en in Japan de JCB Card. Discover en JCB worden in Europa niet veel gebruikt.</w:t>
+        <w:t>Er zijn verschillende merken creditcards waaronder die van Visa, MasterCard, American Express en Discover. Visa en MasterCard zijn de meest gebruikte creditcards wereldwijd en zijn ook bij online transacties een populair betaalmiddel. Creditcards worden in Nederland door meerdere bedrijven en banken uitgegeven onder de merken Visa, MasterCard en American Express. In de Verenigde Staten geeft men ook de Discover Card uit en in Japan de JCB Card. Discover en JCB worden in Europa niet veel gebruikt.</w:t>
       </w:r>
     </w:p>
     <w:p>
@@ -4388,7 +3641,6 @@
           <w:lang w:eastAsia="nl-NL"/>
         </w:rPr>
       </w:pPr>
-      <w:proofErr w:type="spellStart"/>
       <w:r>
         <w:rPr>
           <w:rFonts w:eastAsia="Times New Roman" w:cs="Times New Roman"/>
@@ -4396,17 +3648,7 @@
           <w:szCs w:val="24"/>
           <w:lang w:eastAsia="nl-NL"/>
         </w:rPr>
-        <w:t>MasterCard</w:t>
-      </w:r>
-      <w:proofErr w:type="spellEnd"/>
-      <w:r>
-        <w:rPr>
-          <w:rFonts w:eastAsia="Times New Roman" w:cs="Times New Roman"/>
-          <w:sz w:val="24"/>
-          <w:szCs w:val="24"/>
-          <w:lang w:eastAsia="nl-NL"/>
-        </w:rPr>
-        <w:t>, Visa en American Express zijn sterke wereldwijd erkende merken die bijdragen aan het betrouwbare imago van je online onderneming. Het is verstandig deze betaalmethodes op te nemen in je webshop.</w:t>
+        <w:t>MasterCard, Visa en American Express zijn sterke wereldwijd erkende merken die bijdragen aan het betrouwbare imago van je online onderneming. Het is verstandig deze betaalmethodes op te nemen in je webshop.</w:t>
       </w:r>
     </w:p>
     <w:p>
@@ -4457,67 +3699,7 @@
           <w:szCs w:val="24"/>
           <w:lang w:eastAsia="nl-NL"/>
         </w:rPr>
-        <w:t>Veilige betaalmethode (</w:t>
-      </w:r>
-      <w:proofErr w:type="spellStart"/>
-      <w:r>
-        <w:rPr>
-          <w:rFonts w:eastAsia="Times New Roman" w:cs="Times New Roman"/>
-          <w:sz w:val="24"/>
-          <w:szCs w:val="24"/>
-          <w:lang w:eastAsia="nl-NL"/>
-        </w:rPr>
-        <w:t>MasterCard</w:t>
-      </w:r>
-      <w:proofErr w:type="spellEnd"/>
-      <w:r>
-        <w:rPr>
-          <w:rFonts w:eastAsia="Times New Roman" w:cs="Times New Roman"/>
-          <w:sz w:val="24"/>
-          <w:szCs w:val="24"/>
-          <w:lang w:eastAsia="nl-NL"/>
-        </w:rPr>
-        <w:t xml:space="preserve"> Secure code en </w:t>
-      </w:r>
-      <w:proofErr w:type="spellStart"/>
-      <w:r>
-        <w:rPr>
-          <w:rFonts w:eastAsia="Times New Roman" w:cs="Times New Roman"/>
-          <w:sz w:val="24"/>
-          <w:szCs w:val="24"/>
-          <w:lang w:eastAsia="nl-NL"/>
-        </w:rPr>
-        <w:t>Verified</w:t>
-      </w:r>
-      <w:proofErr w:type="spellEnd"/>
-      <w:r>
-        <w:rPr>
-          <w:rFonts w:eastAsia="Times New Roman" w:cs="Times New Roman"/>
-          <w:sz w:val="24"/>
-          <w:szCs w:val="24"/>
-          <w:lang w:eastAsia="nl-NL"/>
-        </w:rPr>
-        <w:t xml:space="preserve"> </w:t>
-      </w:r>
-      <w:proofErr w:type="spellStart"/>
-      <w:r>
-        <w:rPr>
-          <w:rFonts w:eastAsia="Times New Roman" w:cs="Times New Roman"/>
-          <w:sz w:val="24"/>
-          <w:szCs w:val="24"/>
-          <w:lang w:eastAsia="nl-NL"/>
-        </w:rPr>
-        <w:t>by</w:t>
-      </w:r>
-      <w:proofErr w:type="spellEnd"/>
-      <w:r>
-        <w:rPr>
-          <w:rFonts w:eastAsia="Times New Roman" w:cs="Times New Roman"/>
-          <w:sz w:val="24"/>
-          <w:szCs w:val="24"/>
-          <w:lang w:eastAsia="nl-NL"/>
-        </w:rPr>
-        <w:t xml:space="preserve"> Visa)</w:t>
+        <w:t>Veilige betaalmethode (MasterCard Secure code en Verified by Visa)</w:t>
       </w:r>
     </w:p>
     <w:p>
@@ -4543,47 +3725,7 @@
           <w:szCs w:val="24"/>
           <w:lang w:eastAsia="nl-NL"/>
         </w:rPr>
-        <w:t xml:space="preserve">6 </w:t>
-      </w:r>
-      <w:proofErr w:type="spellStart"/>
-      <w:r>
-        <w:rPr>
-          <w:rFonts w:eastAsia="Times New Roman" w:cs="Times New Roman"/>
-          <w:sz w:val="24"/>
-          <w:szCs w:val="24"/>
-          <w:lang w:eastAsia="nl-NL"/>
-        </w:rPr>
-        <w:t>Mio</w:t>
-      </w:r>
-      <w:proofErr w:type="spellEnd"/>
-      <w:r>
-        <w:rPr>
-          <w:rFonts w:eastAsia="Times New Roman" w:cs="Times New Roman"/>
-          <w:sz w:val="24"/>
-          <w:szCs w:val="24"/>
-          <w:lang w:eastAsia="nl-NL"/>
-        </w:rPr>
-        <w:t xml:space="preserve"> creditcards in NL (90% </w:t>
-      </w:r>
-      <w:proofErr w:type="spellStart"/>
-      <w:r>
-        <w:rPr>
-          <w:rFonts w:eastAsia="Times New Roman" w:cs="Times New Roman"/>
-          <w:sz w:val="24"/>
-          <w:szCs w:val="24"/>
-          <w:lang w:eastAsia="nl-NL"/>
-        </w:rPr>
-        <w:t>MasterCard</w:t>
-      </w:r>
-      <w:proofErr w:type="spellEnd"/>
-      <w:r>
-        <w:rPr>
-          <w:rFonts w:eastAsia="Times New Roman" w:cs="Times New Roman"/>
-          <w:sz w:val="24"/>
-          <w:szCs w:val="24"/>
-          <w:lang w:eastAsia="nl-NL"/>
-        </w:rPr>
-        <w:t xml:space="preserve"> en Visa)</w:t>
+        <w:t>6 Mio creditcards in NL (90% MasterCard en Visa)</w:t>
       </w:r>
     </w:p>
     <w:p>
@@ -4821,47 +3963,7 @@
           <w:lang w:eastAsia="nl-NL"/>
         </w:rPr>
         <w:br/>
-        <w:t xml:space="preserve">Creditcard betalingen worden verwerkt door zogenaamde </w:t>
-      </w:r>
-      <w:proofErr w:type="spellStart"/>
-      <w:r>
-        <w:rPr>
-          <w:rFonts w:eastAsia="Times New Roman" w:cs="Times New Roman"/>
-          <w:sz w:val="24"/>
-          <w:szCs w:val="24"/>
-          <w:lang w:eastAsia="nl-NL"/>
-        </w:rPr>
-        <w:t>acquiring</w:t>
-      </w:r>
-      <w:proofErr w:type="spellEnd"/>
-      <w:r>
-        <w:rPr>
-          <w:rFonts w:eastAsia="Times New Roman" w:cs="Times New Roman"/>
-          <w:sz w:val="24"/>
-          <w:szCs w:val="24"/>
-          <w:lang w:eastAsia="nl-NL"/>
-        </w:rPr>
-        <w:t xml:space="preserve"> bedrijven. Deze bedrijven regelen alles rondom de acceptatie en de omzet komt direct op je rekening terecht. In de meeste gevallen ga je een aparte overeenkomst aan met een </w:t>
-      </w:r>
-      <w:proofErr w:type="spellStart"/>
-      <w:r>
-        <w:rPr>
-          <w:rFonts w:eastAsia="Times New Roman" w:cs="Times New Roman"/>
-          <w:sz w:val="24"/>
-          <w:szCs w:val="24"/>
-          <w:lang w:eastAsia="nl-NL"/>
-        </w:rPr>
-        <w:t>acquirer</w:t>
-      </w:r>
-      <w:proofErr w:type="spellEnd"/>
-      <w:r>
-        <w:rPr>
-          <w:rFonts w:eastAsia="Times New Roman" w:cs="Times New Roman"/>
-          <w:sz w:val="24"/>
-          <w:szCs w:val="24"/>
-          <w:lang w:eastAsia="nl-NL"/>
-        </w:rPr>
-        <w:t>.</w:t>
+        <w:t>Creditcard betalingen worden verwerkt door zogenaamde acquiring bedrijven. Deze bedrijven regelen alles rondom de acceptatie en de omzet komt direct op je rekening terecht. In de meeste gevallen ga je een aparte overeenkomst aan met een acquirer.</w:t>
       </w:r>
     </w:p>
     <w:p>
@@ -4893,86 +3995,7 @@
           <w:lang w:eastAsia="nl-NL"/>
         </w:rPr>
         <w:br/>
-      </w:r>
-      <w:proofErr w:type="spellStart"/>
-      <w:r>
-        <w:rPr>
-          <w:rFonts w:eastAsia="Times New Roman" w:cs="Times New Roman"/>
-          <w:sz w:val="24"/>
-          <w:szCs w:val="24"/>
-          <w:lang w:eastAsia="nl-NL"/>
-        </w:rPr>
-        <w:t>Interchangetarief</w:t>
-      </w:r>
-      <w:proofErr w:type="spellEnd"/>
-      <w:r>
-        <w:rPr>
-          <w:rFonts w:eastAsia="Times New Roman" w:cs="Times New Roman"/>
-          <w:sz w:val="24"/>
-          <w:szCs w:val="24"/>
-          <w:lang w:eastAsia="nl-NL"/>
-        </w:rPr>
-        <w:t xml:space="preserve"> van </w:t>
-      </w:r>
-      <w:proofErr w:type="spellStart"/>
-      <w:r>
-        <w:rPr>
-          <w:rFonts w:eastAsia="Times New Roman" w:cs="Times New Roman"/>
-          <w:sz w:val="24"/>
-          <w:szCs w:val="24"/>
-          <w:lang w:eastAsia="nl-NL"/>
-        </w:rPr>
-        <w:t>MasterCard</w:t>
-      </w:r>
-      <w:proofErr w:type="spellEnd"/>
-      <w:r>
-        <w:rPr>
-          <w:rFonts w:eastAsia="Times New Roman" w:cs="Times New Roman"/>
-          <w:sz w:val="24"/>
-          <w:szCs w:val="24"/>
-          <w:lang w:eastAsia="nl-NL"/>
-        </w:rPr>
-        <w:t xml:space="preserve"> en Visa + fee </w:t>
-      </w:r>
-      <w:proofErr w:type="spellStart"/>
-      <w:r>
-        <w:rPr>
-          <w:rFonts w:eastAsia="Times New Roman" w:cs="Times New Roman"/>
-          <w:sz w:val="24"/>
-          <w:szCs w:val="24"/>
-          <w:lang w:eastAsia="nl-NL"/>
-        </w:rPr>
-        <w:t>acquiring</w:t>
-      </w:r>
-      <w:proofErr w:type="spellEnd"/>
-      <w:r>
-        <w:rPr>
-          <w:rFonts w:eastAsia="Times New Roman" w:cs="Times New Roman"/>
-          <w:sz w:val="24"/>
-          <w:szCs w:val="24"/>
-          <w:lang w:eastAsia="nl-NL"/>
-        </w:rPr>
-        <w:t xml:space="preserve"> bedrijf + fee voor de </w:t>
-      </w:r>
-      <w:proofErr w:type="spellStart"/>
-      <w:r>
-        <w:rPr>
-          <w:rFonts w:eastAsia="Times New Roman" w:cs="Times New Roman"/>
-          <w:sz w:val="24"/>
-          <w:szCs w:val="24"/>
-          <w:lang w:eastAsia="nl-NL"/>
-        </w:rPr>
-        <w:t>Payment</w:t>
-      </w:r>
-      <w:proofErr w:type="spellEnd"/>
-      <w:r>
-        <w:rPr>
-          <w:rFonts w:eastAsia="Times New Roman" w:cs="Times New Roman"/>
-          <w:sz w:val="24"/>
-          <w:szCs w:val="24"/>
-          <w:lang w:eastAsia="nl-NL"/>
-        </w:rPr>
-        <w:t xml:space="preserve"> Service Provider</w:t>
+        <w:t>Interchangetarief van MasterCard en Visa + fee acquiring bedrijf + fee voor de Payment Service Provider</w:t>
       </w:r>
     </w:p>
     <w:p>
@@ -5016,26 +4039,7 @@
           <w:lang w:eastAsia="nl-NL"/>
         </w:rPr>
         <w:br/>
-      </w:r>
-      <w:proofErr w:type="spellStart"/>
-      <w:r>
-        <w:rPr>
-          <w:rFonts w:eastAsia="Times New Roman" w:cs="Times New Roman"/>
-          <w:sz w:val="24"/>
-          <w:szCs w:val="24"/>
-          <w:lang w:eastAsia="nl-NL"/>
-        </w:rPr>
-        <w:t>MasterCard</w:t>
-      </w:r>
-      <w:proofErr w:type="spellEnd"/>
-      <w:r>
-        <w:rPr>
-          <w:rFonts w:eastAsia="Times New Roman" w:cs="Times New Roman"/>
-          <w:sz w:val="24"/>
-          <w:szCs w:val="24"/>
-          <w:lang w:eastAsia="nl-NL"/>
-        </w:rPr>
-        <w:t xml:space="preserve"> en Visa: 1,7% – 3% van het transactie bedrag</w:t>
+        <w:t>MasterCard en Visa: 1,7% – 3% van het transactie bedrag</w:t>
       </w:r>
       <w:r>
         <w:rPr>
@@ -5171,44 +4175,83 @@
           <w:szCs w:val="24"/>
         </w:rPr>
       </w:pPr>
+    </w:p>
+    <w:p>
+      <w:pPr>
+        <w:rPr>
+          <w:sz w:val="24"/>
+          <w:szCs w:val="24"/>
+        </w:rPr>
+      </w:pPr>
       <w:r>
         <w:rPr>
           <w:sz w:val="24"/>
           <w:szCs w:val="24"/>
         </w:rPr>
-        <w:t xml:space="preserve">Via PayPal kan er betaald worden met Visa, American Express, </w:t>
+        <w:t>Als u</w:t>
       </w:r>
-      <w:proofErr w:type="spellStart"/>
       <w:r>
         <w:rPr>
           <w:sz w:val="24"/>
           <w:szCs w:val="24"/>
         </w:rPr>
-        <w:t>MasterCard</w:t>
+        <w:t xml:space="preserve"> PayPal</w:t>
       </w:r>
-      <w:proofErr w:type="spellEnd"/>
       <w:r>
         <w:rPr>
           <w:sz w:val="24"/>
           <w:szCs w:val="24"/>
         </w:rPr>
-        <w:t xml:space="preserve"> en </w:t>
+        <w:t xml:space="preserve"> in uw webshop wilt integreren maakt u als eerste een Sandbox account aan op </w:t>
       </w:r>
-      <w:proofErr w:type="spellStart"/>
+      <w:hyperlink r:id="rId11" w:history="1">
+        <w:r>
+          <w:rPr>
+            <w:rStyle w:val="Hyperlink"/>
+            <w:sz w:val="24"/>
+            <w:szCs w:val="24"/>
+          </w:rPr>
+          <w:t>https://developer.paypal.com/</w:t>
+        </w:r>
+      </w:hyperlink>
       <w:r>
         <w:rPr>
           <w:sz w:val="24"/>
           <w:szCs w:val="24"/>
         </w:rPr>
-        <w:t>Meastro</w:t>
+        <w:t xml:space="preserve"> . Hier kunt u eerst alle mogelijkheden testen voor u uw site online zet. Maak zowel een zakelijk als een privé account aan, dit is namelijk handig om te testen. U kunt bijvoorbeeld op de “Buy Now Button” klikken. Vervolgens ziet u een scherm met diverse opties die u kunt aanpassen. Zodra de button naar wens is ingesteld kunt u de code kopiëren en in uw eigen HTML plaatsen. U kunt zelf instellen naar welke pagina u wilt doorverwijzen na een betaling. Daarnaast wilt u natuurlijk ook gegevens opslaan. Daarvoor heeft PayPal ook een </w:t>
       </w:r>
-      <w:proofErr w:type="spellEnd"/>
       <w:r>
         <w:rPr>
           <w:sz w:val="24"/>
           <w:szCs w:val="24"/>
         </w:rPr>
-        <w:t>.</w:t>
+        <w:t xml:space="preserve">SQL Query die u makkelijk met behulp van PHP MyAdmin in uw database kunt zetten en uit kunt voeren. </w:t>
+      </w:r>
+      <w:bookmarkStart w:id="0" w:name="_GoBack"/>
+      <w:bookmarkEnd w:id="0"/>
+    </w:p>
+    <w:p>
+      <w:pPr>
+        <w:rPr>
+          <w:sz w:val="24"/>
+          <w:szCs w:val="24"/>
+        </w:rPr>
+      </w:pPr>
+    </w:p>
+    <w:p>
+      <w:pPr>
+        <w:rPr>
+          <w:sz w:val="24"/>
+          <w:szCs w:val="24"/>
+        </w:rPr>
+      </w:pPr>
+      <w:r>
+        <w:rPr>
+          <w:sz w:val="24"/>
+          <w:szCs w:val="24"/>
+        </w:rPr>
+        <w:t>Via PayPal kan er betaald worden met Visa, American Express, MasterCard en Meastro.</w:t>
       </w:r>
     </w:p>
     <w:p>
@@ -5526,26 +4569,36 @@
                 <w:szCs w:val="24"/>
                 <w:lang w:val="en-US"/>
               </w:rPr>
-              <w:t xml:space="preserve">Non-profit </w:t>
-            </w:r>
-            <w:proofErr w:type="spellStart"/>
-            <w:r>
+              <w:t>Non-profit tarief (plus 0,35 EUR)</w:t>
+            </w:r>
+          </w:p>
+        </w:tc>
+        <w:tc>
+          <w:tcPr>
+            <w:tcW w:w="1510" w:type="dxa"/>
+          </w:tcPr>
+          <w:p>
+            <w:pPr>
               <w:rPr>
                 <w:sz w:val="24"/>
                 <w:szCs w:val="24"/>
                 <w:lang w:val="en-US"/>
               </w:rPr>
-              <w:t>tarief</w:t>
-            </w:r>
-            <w:proofErr w:type="spellEnd"/>
-            <w:r>
+            </w:pPr>
+          </w:p>
+        </w:tc>
+        <w:tc>
+          <w:tcPr>
+            <w:tcW w:w="1510" w:type="dxa"/>
+          </w:tcPr>
+          <w:p>
+            <w:pPr>
               <w:rPr>
                 <w:sz w:val="24"/>
                 <w:szCs w:val="24"/>
                 <w:lang w:val="en-US"/>
               </w:rPr>
-              <w:t xml:space="preserve"> (plus 0,35 EUR)</w:t>
-            </w:r>
+            </w:pPr>
           </w:p>
         </w:tc>
         <w:tc>
@@ -5557,28 +4610,20 @@
               <w:rPr>
                 <w:sz w:val="24"/>
                 <w:szCs w:val="24"/>
-                <w:lang w:val="en-US"/>
-              </w:rPr>
-            </w:pPr>
-          </w:p>
-        </w:tc>
-        <w:tc>
-          <w:tcPr>
-            <w:tcW w:w="1510" w:type="dxa"/>
-          </w:tcPr>
-          <w:p>
-            <w:pPr>
+              </w:rPr>
+            </w:pPr>
+            <w:r>
               <w:rPr>
                 <w:sz w:val="24"/>
                 <w:szCs w:val="24"/>
-                <w:lang w:val="en-US"/>
-              </w:rPr>
-            </w:pPr>
-          </w:p>
-        </w:tc>
-        <w:tc>
-          <w:tcPr>
-            <w:tcW w:w="1510" w:type="dxa"/>
+              </w:rPr>
+              <w:t>1,5%</w:t>
+            </w:r>
+          </w:p>
+        </w:tc>
+        <w:tc>
+          <w:tcPr>
+            <w:tcW w:w="1511" w:type="dxa"/>
           </w:tcPr>
           <w:p>
             <w:pPr>
@@ -5587,18 +4632,26 @@
                 <w:szCs w:val="24"/>
               </w:rPr>
             </w:pPr>
-            <w:r>
+          </w:p>
+        </w:tc>
+        <w:tc>
+          <w:tcPr>
+            <w:tcW w:w="1511" w:type="dxa"/>
+          </w:tcPr>
+          <w:p>
+            <w:pPr>
               <w:rPr>
                 <w:sz w:val="24"/>
                 <w:szCs w:val="24"/>
               </w:rPr>
-              <w:t>1,5%</w:t>
-            </w:r>
-          </w:p>
-        </w:tc>
-        <w:tc>
-          <w:tcPr>
-            <w:tcW w:w="1511" w:type="dxa"/>
+            </w:pPr>
+          </w:p>
+        </w:tc>
+      </w:tr>
+      <w:tr>
+        <w:tc>
+          <w:tcPr>
+            <w:tcW w:w="1510" w:type="dxa"/>
           </w:tcPr>
           <w:p>
             <w:pPr>
@@ -5607,23 +4660,15 @@
                 <w:szCs w:val="24"/>
               </w:rPr>
             </w:pPr>
-          </w:p>
-        </w:tc>
-        <w:tc>
-          <w:tcPr>
-            <w:tcW w:w="1511" w:type="dxa"/>
-          </w:tcPr>
-          <w:p>
-            <w:pPr>
+            <w:r>
               <w:rPr>
                 <w:sz w:val="24"/>
                 <w:szCs w:val="24"/>
               </w:rPr>
-            </w:pPr>
-          </w:p>
-        </w:tc>
-      </w:tr>
-      <w:tr>
+              <w:t>Microbetalingen* (plus 0,05 EUR)</w:t>
+            </w:r>
+          </w:p>
+        </w:tc>
         <w:tc>
           <w:tcPr>
             <w:tcW w:w="1510" w:type="dxa"/>
@@ -5635,13 +4680,19 @@
                 <w:szCs w:val="24"/>
               </w:rPr>
             </w:pPr>
-            <w:r>
+          </w:p>
+        </w:tc>
+        <w:tc>
+          <w:tcPr>
+            <w:tcW w:w="1510" w:type="dxa"/>
+          </w:tcPr>
+          <w:p>
+            <w:pPr>
               <w:rPr>
                 <w:sz w:val="24"/>
                 <w:szCs w:val="24"/>
               </w:rPr>
-              <w:t>Microbetalingen* (plus 0,05 EUR)</w:t>
-            </w:r>
+            </w:pPr>
           </w:p>
         </w:tc>
         <w:tc>
@@ -5655,24 +4706,18 @@
                 <w:szCs w:val="24"/>
               </w:rPr>
             </w:pPr>
-          </w:p>
-        </w:tc>
-        <w:tc>
-          <w:tcPr>
-            <w:tcW w:w="1510" w:type="dxa"/>
-          </w:tcPr>
-          <w:p>
-            <w:pPr>
+            <w:r>
               <w:rPr>
                 <w:sz w:val="24"/>
                 <w:szCs w:val="24"/>
               </w:rPr>
-            </w:pPr>
-          </w:p>
-        </w:tc>
-        <w:tc>
-          <w:tcPr>
-            <w:tcW w:w="1510" w:type="dxa"/>
+              <w:t>5%</w:t>
+            </w:r>
+          </w:p>
+        </w:tc>
+        <w:tc>
+          <w:tcPr>
+            <w:tcW w:w="1511" w:type="dxa"/>
           </w:tcPr>
           <w:p>
             <w:pPr>
@@ -5681,38 +4726,18 @@
                 <w:szCs w:val="24"/>
               </w:rPr>
             </w:pPr>
-            <w:r>
+          </w:p>
+        </w:tc>
+        <w:tc>
+          <w:tcPr>
+            <w:tcW w:w="1511" w:type="dxa"/>
+          </w:tcPr>
+          <w:p>
+            <w:pPr>
               <w:rPr>
                 <w:sz w:val="24"/>
                 <w:szCs w:val="24"/>
               </w:rPr>
-              <w:t>5%</w:t>
-            </w:r>
-          </w:p>
-        </w:tc>
-        <w:tc>
-          <w:tcPr>
-            <w:tcW w:w="1511" w:type="dxa"/>
-          </w:tcPr>
-          <w:p>
-            <w:pPr>
-              <w:rPr>
-                <w:sz w:val="24"/>
-                <w:szCs w:val="24"/>
-              </w:rPr>
-            </w:pPr>
-          </w:p>
-        </w:tc>
-        <w:tc>
-          <w:tcPr>
-            <w:tcW w:w="1511" w:type="dxa"/>
-          </w:tcPr>
-          <w:p>
-            <w:pPr>
-              <w:rPr>
-                <w:sz w:val="24"/>
-                <w:szCs w:val="24"/>
-              </w:rPr>
             </w:pPr>
           </w:p>
         </w:tc>
@@ -5826,7 +4851,6 @@
         <w:pStyle w:val="Kop2"/>
       </w:pPr>
       <w:r>
-        <w:lastRenderedPageBreak/>
         <w:t>Bancontact / Mister Cash</w:t>
       </w:r>
     </w:p>
@@ -5883,7 +4907,7 @@
         </w:rPr>
         <w:t>Per afgeronde transactie wordt er € 0,15 in rekening gebracht op basis van 300 transacties per maand. Verwacht u gemiddeld 500 transacties of meer per maand te verwerken? Neem dan </w:t>
       </w:r>
-      <w:hyperlink r:id="rId11" w:history="1">
+      <w:hyperlink r:id="rId12" w:history="1">
         <w:r>
           <w:rPr>
             <w:rStyle w:val="Hyperlink"/>
@@ -6070,8 +5094,7 @@
                 <w:szCs w:val="18"/>
               </w:rPr>
             </w:pPr>
-            <w:hyperlink r:id="rId12" w:history="1">
-              <w:proofErr w:type="spellStart"/>
+            <w:hyperlink r:id="rId13" w:history="1">
               <w:r>
                 <w:rPr>
                   <w:rStyle w:val="Hyperlink"/>
@@ -6082,7 +5105,6 @@
                 </w:rPr>
                 <w:t>iDEAL</w:t>
               </w:r>
-              <w:proofErr w:type="spellEnd"/>
             </w:hyperlink>
           </w:p>
         </w:tc>
@@ -6183,7 +5205,7 @@
                 <w:szCs w:val="18"/>
               </w:rPr>
             </w:pPr>
-            <w:hyperlink r:id="rId13" w:history="1">
+            <w:hyperlink r:id="rId14" w:history="1">
               <w:r>
                 <w:rPr>
                   <w:rStyle w:val="Hyperlink"/>
@@ -6294,7 +5316,7 @@
                 <w:szCs w:val="18"/>
               </w:rPr>
             </w:pPr>
-            <w:hyperlink r:id="rId14" w:history="1">
+            <w:hyperlink r:id="rId15" w:history="1">
               <w:r>
                 <w:rPr>
                   <w:rStyle w:val="Hyperlink"/>
@@ -6405,7 +5427,7 @@
                 <w:szCs w:val="18"/>
               </w:rPr>
             </w:pPr>
-            <w:hyperlink r:id="rId15" w:history="1">
+            <w:hyperlink r:id="rId16" w:history="1">
               <w:r>
                 <w:rPr>
                   <w:rStyle w:val="Hyperlink"/>
@@ -6516,8 +5538,7 @@
                 <w:szCs w:val="18"/>
               </w:rPr>
             </w:pPr>
-            <w:hyperlink r:id="rId16" w:history="1">
-              <w:proofErr w:type="spellStart"/>
+            <w:hyperlink r:id="rId17" w:history="1">
               <w:r>
                 <w:rPr>
                   <w:rStyle w:val="Hyperlink"/>
@@ -6528,7 +5549,6 @@
                 </w:rPr>
                 <w:t>MasterCard</w:t>
               </w:r>
-              <w:proofErr w:type="spellEnd"/>
             </w:hyperlink>
           </w:p>
         </w:tc>
@@ -6629,7 +5649,7 @@
                 <w:szCs w:val="18"/>
               </w:rPr>
             </w:pPr>
-            <w:hyperlink r:id="rId17" w:history="1">
+            <w:hyperlink r:id="rId18" w:history="1">
               <w:r>
                 <w:rPr>
                   <w:rStyle w:val="Hyperlink"/>
@@ -6740,7 +5760,7 @@
                 <w:szCs w:val="18"/>
               </w:rPr>
             </w:pPr>
-            <w:hyperlink r:id="rId18" w:history="1">
+            <w:hyperlink r:id="rId19" w:history="1">
               <w:r>
                 <w:rPr>
                   <w:rStyle w:val="Hyperlink"/>
@@ -6749,20 +5769,8 @@
                   <w:szCs w:val="18"/>
                   <w:u w:val="none"/>
                 </w:rPr>
-                <w:t>Bancontact/</w:t>
+                <w:t>Bancontact/MrCash</w:t>
               </w:r>
-              <w:proofErr w:type="spellStart"/>
-              <w:r>
-                <w:rPr>
-                  <w:rStyle w:val="Hyperlink"/>
-                  <w:color w:val="auto"/>
-                  <w:sz w:val="18"/>
-                  <w:szCs w:val="18"/>
-                  <w:u w:val="none"/>
-                </w:rPr>
-                <w:t>MrCash</w:t>
-              </w:r>
-              <w:proofErr w:type="spellEnd"/>
             </w:hyperlink>
           </w:p>
         </w:tc>
@@ -6863,7 +5871,7 @@
                 <w:szCs w:val="18"/>
               </w:rPr>
             </w:pPr>
-            <w:hyperlink r:id="rId19" w:history="1">
+            <w:hyperlink r:id="rId20" w:history="1">
               <w:r>
                 <w:rPr>
                   <w:rStyle w:val="Hyperlink"/>
@@ -6974,8 +5982,7 @@
                 <w:szCs w:val="18"/>
               </w:rPr>
             </w:pPr>
-            <w:hyperlink r:id="rId20" w:history="1">
-              <w:proofErr w:type="spellStart"/>
+            <w:hyperlink r:id="rId21" w:history="1">
               <w:r>
                 <w:rPr>
                   <w:rStyle w:val="Hyperlink"/>
@@ -6986,7 +5993,6 @@
                 </w:rPr>
                 <w:t>Klarna</w:t>
               </w:r>
-              <w:proofErr w:type="spellEnd"/>
             </w:hyperlink>
           </w:p>
         </w:tc>
@@ -7087,8 +6093,7 @@
                 <w:szCs w:val="18"/>
               </w:rPr>
             </w:pPr>
-            <w:hyperlink r:id="rId21" w:history="1">
-              <w:proofErr w:type="spellStart"/>
+            <w:hyperlink r:id="rId22" w:history="1">
               <w:r>
                 <w:rPr>
                   <w:rStyle w:val="Hyperlink"/>
@@ -7099,7 +6104,6 @@
                 </w:rPr>
                 <w:t>Giropay</w:t>
               </w:r>
-              <w:proofErr w:type="spellEnd"/>
             </w:hyperlink>
           </w:p>
         </w:tc>
@@ -7200,7 +6204,7 @@
                 <w:szCs w:val="18"/>
               </w:rPr>
             </w:pPr>
-            <w:hyperlink r:id="rId22" w:history="1">
+            <w:hyperlink r:id="rId23" w:history="1">
               <w:r>
                 <w:rPr>
                   <w:rStyle w:val="Hyperlink"/>
@@ -7311,7 +6315,7 @@
                 <w:szCs w:val="18"/>
               </w:rPr>
             </w:pPr>
-            <w:hyperlink r:id="rId23" w:history="1">
+            <w:hyperlink r:id="rId24" w:history="1">
               <w:r>
                 <w:rPr>
                   <w:rStyle w:val="Hyperlink"/>
@@ -7422,7 +6426,7 @@
                 <w:szCs w:val="18"/>
               </w:rPr>
             </w:pPr>
-            <w:hyperlink r:id="rId24" w:history="1">
+            <w:hyperlink r:id="rId25" w:history="1">
               <w:r>
                 <w:rPr>
                   <w:rStyle w:val="Hyperlink"/>
@@ -7533,8 +6537,7 @@
                 <w:szCs w:val="18"/>
               </w:rPr>
             </w:pPr>
-            <w:hyperlink r:id="rId25" w:history="1">
-              <w:proofErr w:type="spellStart"/>
+            <w:hyperlink r:id="rId26" w:history="1">
               <w:r>
                 <w:rPr>
                   <w:rStyle w:val="Hyperlink"/>
@@ -7545,7 +6548,6 @@
                 </w:rPr>
                 <w:t>Fastcheckout</w:t>
               </w:r>
-              <w:proofErr w:type="spellEnd"/>
             </w:hyperlink>
           </w:p>
         </w:tc>
@@ -7581,8 +6583,6 @@
               </w:rPr>
               <w:t>Gratis</w:t>
             </w:r>
-            <w:bookmarkStart w:id="0" w:name="_GoBack"/>
-            <w:bookmarkEnd w:id="0"/>
           </w:p>
         </w:tc>
         <w:tc>
@@ -7664,7 +6664,7 @@
               </w:rPr>
               <w:t> </w:t>
             </w:r>
-            <w:hyperlink r:id="rId26" w:history="1">
+            <w:hyperlink r:id="rId27" w:history="1">
               <w:r>
                 <w:rPr>
                   <w:rStyle w:val="Hyperlink"/>
@@ -7771,25 +6771,9 @@
           <w:spacing w:val="4"/>
         </w:rPr>
         <w:br/>
-        <w:t xml:space="preserve">Wilt u alleen </w:t>
+        <w:t>Wilt u alleen Fastcheckout aanbieden? </w:t>
       </w:r>
-      <w:proofErr w:type="spellStart"/>
-      <w:r>
-        <w:rPr>
-          <w:rFonts w:asciiTheme="minorHAnsi" w:hAnsiTheme="minorHAnsi" w:cs="Arial"/>
-          <w:spacing w:val="4"/>
-        </w:rPr>
-        <w:t>Fastcheckout</w:t>
-      </w:r>
-      <w:proofErr w:type="spellEnd"/>
-      <w:r>
-        <w:rPr>
-          <w:rFonts w:asciiTheme="minorHAnsi" w:hAnsiTheme="minorHAnsi" w:cs="Arial"/>
-          <w:spacing w:val="4"/>
-        </w:rPr>
-        <w:t xml:space="preserve"> aanbieden? </w:t>
-      </w:r>
-      <w:hyperlink r:id="rId27" w:anchor="tarieven" w:history="1">
+      <w:hyperlink r:id="rId28" w:anchor="tarieven" w:history="1">
         <w:r>
           <w:rPr>
             <w:rStyle w:val="Hyperlink"/>
@@ -7814,23 +6798,7 @@
           <w:rFonts w:asciiTheme="minorHAnsi" w:hAnsiTheme="minorHAnsi" w:cs="Arial"/>
           <w:spacing w:val="4"/>
         </w:rPr>
-        <w:t xml:space="preserve">de </w:t>
-      </w:r>
-      <w:proofErr w:type="spellStart"/>
-      <w:r>
-        <w:rPr>
-          <w:rFonts w:asciiTheme="minorHAnsi" w:hAnsiTheme="minorHAnsi" w:cs="Arial"/>
-          <w:spacing w:val="4"/>
-        </w:rPr>
-        <w:t>Fastcheckout</w:t>
-      </w:r>
-      <w:proofErr w:type="spellEnd"/>
-      <w:r>
-        <w:rPr>
-          <w:rFonts w:asciiTheme="minorHAnsi" w:hAnsiTheme="minorHAnsi" w:cs="Arial"/>
-          <w:spacing w:val="4"/>
-        </w:rPr>
-        <w:t xml:space="preserve"> ONLY tarieven.</w:t>
+        <w:t>de Fastcheckout ONLY tarieven.</w:t>
       </w:r>
     </w:p>
     <w:p>
@@ -7850,7 +6818,6 @@
           <w:color w:val="7B7B7B"/>
           <w:spacing w:val="4"/>
         </w:rPr>
-        <w:lastRenderedPageBreak/>
         <w:t> </w:t>
       </w:r>
     </w:p>
@@ -8057,7 +7024,6 @@
                 <w:szCs w:val="18"/>
               </w:rPr>
             </w:pPr>
-            <w:proofErr w:type="spellStart"/>
             <w:r>
               <w:rPr>
                 <w:color w:val="000000"/>
@@ -8066,7 +7032,6 @@
               </w:rPr>
               <w:t>Refunds</w:t>
             </w:r>
-            <w:proofErr w:type="spellEnd"/>
           </w:p>
         </w:tc>
         <w:tc>
@@ -8532,12 +7497,9 @@
       <w:pPr>
         <w:pStyle w:val="Kop2"/>
       </w:pPr>
-      <w:proofErr w:type="spellStart"/>
       <w:r>
-        <w:lastRenderedPageBreak/>
         <w:t>GiroPay</w:t>
       </w:r>
-      <w:proofErr w:type="spellEnd"/>
     </w:p>
     <w:p>
       <w:pPr>
@@ -8554,23 +7516,7 @@
           <w:sz w:val="24"/>
           <w:szCs w:val="24"/>
         </w:rPr>
-        <w:t xml:space="preserve">De online betaalmethode </w:t>
-      </w:r>
-      <w:proofErr w:type="spellStart"/>
-      <w:r>
-        <w:rPr>
-          <w:sz w:val="24"/>
-          <w:szCs w:val="24"/>
-        </w:rPr>
-        <w:t>GiroPay</w:t>
-      </w:r>
-      <w:proofErr w:type="spellEnd"/>
-      <w:r>
-        <w:rPr>
-          <w:sz w:val="24"/>
-          <w:szCs w:val="24"/>
-        </w:rPr>
-        <w:t xml:space="preserve"> is erg populair bij de Duitse consument en daarmee ideaal als u zich met uw webshop op Duitsland richt. </w:t>
+        <w:t xml:space="preserve">De online betaalmethode GiroPay is erg populair bij de Duitse consument en daarmee ideaal als u zich met uw webshop op Duitsland richt. </w:t>
       </w:r>
       <w:r>
         <w:rPr>
@@ -8579,27 +7525,7 @@
           <w:szCs w:val="24"/>
           <w:shd w:val="clear" w:color="auto" w:fill="FFFFFF"/>
         </w:rPr>
-        <w:t xml:space="preserve">Het betaalproces lijkt veel op dat van </w:t>
-      </w:r>
-      <w:proofErr w:type="spellStart"/>
-      <w:r>
-        <w:rPr>
-          <w:rFonts w:cs="Arial"/>
-          <w:sz w:val="24"/>
-          <w:szCs w:val="24"/>
-          <w:shd w:val="clear" w:color="auto" w:fill="FFFFFF"/>
-        </w:rPr>
-        <w:t>iDEAL</w:t>
-      </w:r>
-      <w:proofErr w:type="spellEnd"/>
-      <w:r>
-        <w:rPr>
-          <w:rFonts w:cs="Arial"/>
-          <w:sz w:val="24"/>
-          <w:szCs w:val="24"/>
-          <w:shd w:val="clear" w:color="auto" w:fill="FFFFFF"/>
-        </w:rPr>
-        <w:t>. Het is veilig en vertrouwd en verloopt volledig via de internetbankieromgeving van de consument.</w:t>
+        <w:t>Het betaalproces lijkt veel op dat van iDEAL. Het is veilig en vertrouwd en verloopt volledig via de internetbankieromgeving van de consument.</w:t>
       </w:r>
       <w:r>
         <w:rPr>
@@ -8630,20 +7556,8 @@
           <w:szCs w:val="24"/>
           <w:shd w:val="clear" w:color="auto" w:fill="FFFFFF"/>
         </w:rPr>
-        <w:t xml:space="preserve">Tarieven van </w:t>
+        <w:t>Tarieven van GiroPay</w:t>
       </w:r>
-      <w:proofErr w:type="spellStart"/>
-      <w:r>
-        <w:rPr>
-          <w:rStyle w:val="apple-converted-space"/>
-          <w:rFonts w:cs="Arial"/>
-          <w:sz w:val="24"/>
-          <w:szCs w:val="24"/>
-          <w:shd w:val="clear" w:color="auto" w:fill="FFFFFF"/>
-        </w:rPr>
-        <w:t>GiroPay</w:t>
-      </w:r>
-      <w:proofErr w:type="spellEnd"/>
     </w:p>
     <w:p>
       <w:pPr>
@@ -8737,7 +7651,7 @@
                 <w:color w:val="222222"/>
                 <w:sz w:val="24"/>
                 <w:szCs w:val="24"/>
-                <w:lang w:val="en-US"/>
+                <w:lang w:eastAsia="nl-NL"/>
               </w:rPr>
               <w:drawing>
                 <wp:inline distT="0" distB="0" distL="0" distR="0">
@@ -8752,189 +7666,6 @@
                       <pic:pic xmlns:pic="http://schemas.openxmlformats.org/drawingml/2006/picture">
                         <pic:nvPicPr>
                           <pic:cNvPr id="0" name="Picture 1" descr="XS - Pioneer"/>
-                          <pic:cNvPicPr>
-                            <a:picLocks noChangeAspect="1" noChangeArrowheads="1"/>
-                          </pic:cNvPicPr>
-                        </pic:nvPicPr>
-                        <pic:blipFill>
-                          <a:blip r:embed="rId28">
-                            <a:extLst>
-                              <a:ext uri="{28A0092B-C50C-407E-A947-70E740481C1C}">
-                                <a14:useLocalDpi xmlns:a14="http://schemas.microsoft.com/office/drawing/2010/main" val="0"/>
-                              </a:ext>
-                            </a:extLst>
-                          </a:blip>
-                          <a:srcRect/>
-                          <a:stretch>
-                            <a:fillRect/>
-                          </a:stretch>
-                        </pic:blipFill>
-                        <pic:spPr bwMode="auto">
-                          <a:xfrm>
-                            <a:off x="0" y="0"/>
-                            <a:ext cx="266700" cy="314325"/>
-                          </a:xfrm>
-                          <a:prstGeom prst="rect">
-                            <a:avLst/>
-                          </a:prstGeom>
-                          <a:noFill/>
-                          <a:ln>
-                            <a:noFill/>
-                          </a:ln>
-                        </pic:spPr>
-                      </pic:pic>
-                    </a:graphicData>
-                  </a:graphic>
-                </wp:inline>
-              </w:drawing>
-            </w:r>
-          </w:p>
-        </w:tc>
-        <w:tc>
-          <w:tcPr>
-            <w:tcW w:w="3000" w:type="pct"/>
-            <w:shd w:val="clear" w:color="auto" w:fill="FFFFFF"/>
-            <w:vAlign w:val="center"/>
-            <w:hideMark/>
-          </w:tcPr>
-          <w:p>
-            <w:pPr>
-              <w:spacing w:after="0" w:line="240" w:lineRule="atLeast"/>
-              <w:rPr>
-                <w:rFonts w:ascii="Arial" w:eastAsia="Times New Roman" w:hAnsi="Arial" w:cs="Arial"/>
-                <w:caps/>
-                <w:color w:val="92969D"/>
-                <w:sz w:val="24"/>
-                <w:szCs w:val="24"/>
-                <w:lang w:eastAsia="nl-NL"/>
-              </w:rPr>
-            </w:pPr>
-            <w:r>
-              <w:rPr>
-                <w:rFonts w:ascii="Arial" w:eastAsia="Times New Roman" w:hAnsi="Arial" w:cs="Arial"/>
-                <w:caps/>
-                <w:color w:val="92969D"/>
-                <w:sz w:val="24"/>
-                <w:szCs w:val="24"/>
-                <w:lang w:eastAsia="nl-NL"/>
-              </w:rPr>
-              <w:t>PIONEER</w:t>
-            </w:r>
-          </w:p>
-        </w:tc>
-        <w:tc>
-          <w:tcPr>
-            <w:tcW w:w="1500" w:type="pct"/>
-            <w:shd w:val="clear" w:color="auto" w:fill="FFFFFF"/>
-            <w:vAlign w:val="center"/>
-            <w:hideMark/>
-          </w:tcPr>
-          <w:p>
-            <w:pPr>
-              <w:spacing w:after="0" w:line="240" w:lineRule="atLeast"/>
-              <w:jc w:val="right"/>
-              <w:rPr>
-                <w:rFonts w:ascii="Arial" w:eastAsia="Times New Roman" w:hAnsi="Arial" w:cs="Arial"/>
-                <w:color w:val="253752"/>
-                <w:sz w:val="24"/>
-                <w:szCs w:val="24"/>
-                <w:lang w:eastAsia="nl-NL"/>
-              </w:rPr>
-            </w:pPr>
-            <w:r>
-              <w:rPr>
-                <w:rFonts w:ascii="Arial" w:eastAsia="Times New Roman" w:hAnsi="Arial" w:cs="Arial"/>
-                <w:b/>
-                <w:bCs/>
-                <w:color w:val="253752"/>
-                <w:sz w:val="24"/>
-                <w:szCs w:val="24"/>
-                <w:lang w:eastAsia="nl-NL"/>
-              </w:rPr>
-              <w:t>€</w:t>
-            </w:r>
-            <w:r>
-              <w:rPr>
-                <w:rFonts w:ascii="Arial" w:eastAsia="Times New Roman" w:hAnsi="Arial" w:cs="Arial"/>
-                <w:color w:val="253752"/>
-                <w:sz w:val="24"/>
-                <w:szCs w:val="24"/>
-                <w:lang w:eastAsia="nl-NL"/>
-              </w:rPr>
-              <w:t> 0,31 </w:t>
-            </w:r>
-            <w:r>
-              <w:rPr>
-                <w:rFonts w:ascii="Arial" w:eastAsia="Times New Roman" w:hAnsi="Arial" w:cs="Arial"/>
-                <w:b/>
-                <w:bCs/>
-                <w:color w:val="253752"/>
-                <w:sz w:val="24"/>
-                <w:szCs w:val="24"/>
-                <w:lang w:eastAsia="nl-NL"/>
-              </w:rPr>
-              <w:t>+</w:t>
-            </w:r>
-            <w:r>
-              <w:rPr>
-                <w:rFonts w:ascii="Arial" w:eastAsia="Times New Roman" w:hAnsi="Arial" w:cs="Arial"/>
-                <w:color w:val="253752"/>
-                <w:sz w:val="24"/>
-                <w:szCs w:val="24"/>
-                <w:lang w:eastAsia="nl-NL"/>
-              </w:rPr>
-              <w:t> 2,5%</w:t>
-            </w:r>
-          </w:p>
-        </w:tc>
-      </w:tr>
-      <w:tr>
-        <w:tc>
-          <w:tcPr>
-            <w:tcW w:w="500" w:type="pct"/>
-            <w:shd w:val="clear" w:color="auto" w:fill="FFFFFF"/>
-            <w:tcMar>
-              <w:top w:w="150" w:type="dxa"/>
-              <w:left w:w="0" w:type="dxa"/>
-              <w:bottom w:w="150" w:type="dxa"/>
-              <w:right w:w="150" w:type="dxa"/>
-            </w:tcMar>
-            <w:vAlign w:val="center"/>
-            <w:hideMark/>
-          </w:tcPr>
-          <w:p>
-            <w:pPr>
-              <w:spacing w:after="0" w:line="240" w:lineRule="atLeast"/>
-              <w:rPr>
-                <w:rFonts w:ascii="Arial" w:eastAsia="Times New Roman" w:hAnsi="Arial" w:cs="Arial"/>
-                <w:color w:val="222222"/>
-                <w:sz w:val="24"/>
-                <w:szCs w:val="24"/>
-                <w:lang w:eastAsia="nl-NL"/>
-              </w:rPr>
-            </w:pPr>
-            <w:r>
-              <w:rPr>
-                <w:rFonts w:ascii="Arial" w:eastAsia="Times New Roman" w:hAnsi="Arial" w:cs="Arial"/>
-                <w:noProof/>
-                <w:color w:val="222222"/>
-                <w:sz w:val="24"/>
-                <w:szCs w:val="24"/>
-                <w:lang w:val="en-US"/>
-              </w:rPr>
-              <w:drawing>
-                <wp:inline distT="0" distB="0" distL="0" distR="0">
-                  <wp:extent cx="266700" cy="314325"/>
-                  <wp:effectExtent l="0" t="0" r="0" b="9525"/>
-                  <wp:docPr id="3" name="Afbeelding 3" descr="S - Professional"/>
-                  <wp:cNvGraphicFramePr>
-                    <a:graphicFrameLocks xmlns:a="http://schemas.openxmlformats.org/drawingml/2006/main" noChangeAspect="1"/>
-                  </wp:cNvGraphicFramePr>
-                  <a:graphic xmlns:a="http://schemas.openxmlformats.org/drawingml/2006/main">
-                    <a:graphicData uri="http://schemas.openxmlformats.org/drawingml/2006/picture">
-                      <pic:pic xmlns:pic="http://schemas.openxmlformats.org/drawingml/2006/picture">
-                        <pic:nvPicPr>
-                          <pic:cNvPr id="0" name="Picture 2" descr="S - Professional"/>
                           <pic:cNvPicPr>
                             <a:picLocks noChangeAspect="1" noChangeArrowheads="1"/>
                           </pic:cNvPicPr>
@@ -9001,7 +7732,7 @@
                 <w:szCs w:val="24"/>
                 <w:lang w:eastAsia="nl-NL"/>
               </w:rPr>
-              <w:t>PROFESSIONAL</w:t>
+              <w:t>PIONEER</w:t>
             </w:r>
           </w:p>
         </w:tc>
@@ -9044,7 +7775,7 @@
                 <w:szCs w:val="24"/>
                 <w:lang w:eastAsia="nl-NL"/>
               </w:rPr>
-              <w:t> 0,29 </w:t>
+              <w:t> 0,31 </w:t>
             </w:r>
             <w:r>
               <w:rPr>
@@ -9066,7 +7797,7 @@
                 <w:szCs w:val="24"/>
                 <w:lang w:eastAsia="nl-NL"/>
               </w:rPr>
-              <w:t> 2,0%</w:t>
+              <w:t> 2,5%</w:t>
             </w:r>
           </w:p>
         </w:tc>
@@ -9103,13 +7834,13 @@
                 <w:color w:val="222222"/>
                 <w:sz w:val="24"/>
                 <w:szCs w:val="24"/>
-                <w:lang w:val="en-US"/>
+                <w:lang w:eastAsia="nl-NL"/>
               </w:rPr>
               <w:drawing>
                 <wp:inline distT="0" distB="0" distL="0" distR="0">
                   <wp:extent cx="266700" cy="314325"/>
                   <wp:effectExtent l="0" t="0" r="0" b="9525"/>
-                  <wp:docPr id="2" name="Afbeelding 2" descr="M - Business"/>
+                  <wp:docPr id="3" name="Afbeelding 3" descr="S - Professional"/>
                   <wp:cNvGraphicFramePr>
                     <a:graphicFrameLocks xmlns:a="http://schemas.openxmlformats.org/drawingml/2006/main" noChangeAspect="1"/>
                   </wp:cNvGraphicFramePr>
@@ -9117,7 +7848,7 @@
                     <a:graphicData uri="http://schemas.openxmlformats.org/drawingml/2006/picture">
                       <pic:pic xmlns:pic="http://schemas.openxmlformats.org/drawingml/2006/picture">
                         <pic:nvPicPr>
-                          <pic:cNvPr id="0" name="Picture 3" descr="M - Business"/>
+                          <pic:cNvPr id="0" name="Picture 2" descr="S - Professional"/>
                           <pic:cNvPicPr>
                             <a:picLocks noChangeAspect="1" noChangeArrowheads="1"/>
                           </pic:cNvPicPr>
@@ -9184,7 +7915,7 @@
                 <w:szCs w:val="24"/>
                 <w:lang w:eastAsia="nl-NL"/>
               </w:rPr>
-              <w:t>BUSINESS</w:t>
+              <w:t>PROFESSIONAL</w:t>
             </w:r>
           </w:p>
         </w:tc>
@@ -9227,7 +7958,7 @@
                 <w:szCs w:val="24"/>
                 <w:lang w:eastAsia="nl-NL"/>
               </w:rPr>
-              <w:t> 0,24 </w:t>
+              <w:t> 0,29 </w:t>
             </w:r>
             <w:r>
               <w:rPr>
@@ -9286,7 +8017,190 @@
                 <w:color w:val="222222"/>
                 <w:sz w:val="24"/>
                 <w:szCs w:val="24"/>
-                <w:lang w:val="en-US"/>
+                <w:lang w:eastAsia="nl-NL"/>
+              </w:rPr>
+              <w:drawing>
+                <wp:inline distT="0" distB="0" distL="0" distR="0">
+                  <wp:extent cx="266700" cy="314325"/>
+                  <wp:effectExtent l="0" t="0" r="0" b="9525"/>
+                  <wp:docPr id="2" name="Afbeelding 2" descr="M - Business"/>
+                  <wp:cNvGraphicFramePr>
+                    <a:graphicFrameLocks xmlns:a="http://schemas.openxmlformats.org/drawingml/2006/main" noChangeAspect="1"/>
+                  </wp:cNvGraphicFramePr>
+                  <a:graphic xmlns:a="http://schemas.openxmlformats.org/drawingml/2006/main">
+                    <a:graphicData uri="http://schemas.openxmlformats.org/drawingml/2006/picture">
+                      <pic:pic xmlns:pic="http://schemas.openxmlformats.org/drawingml/2006/picture">
+                        <pic:nvPicPr>
+                          <pic:cNvPr id="0" name="Picture 3" descr="M - Business"/>
+                          <pic:cNvPicPr>
+                            <a:picLocks noChangeAspect="1" noChangeArrowheads="1"/>
+                          </pic:cNvPicPr>
+                        </pic:nvPicPr>
+                        <pic:blipFill>
+                          <a:blip r:embed="rId31">
+                            <a:extLst>
+                              <a:ext uri="{28A0092B-C50C-407E-A947-70E740481C1C}">
+                                <a14:useLocalDpi xmlns:a14="http://schemas.microsoft.com/office/drawing/2010/main" val="0"/>
+                              </a:ext>
+                            </a:extLst>
+                          </a:blip>
+                          <a:srcRect/>
+                          <a:stretch>
+                            <a:fillRect/>
+                          </a:stretch>
+                        </pic:blipFill>
+                        <pic:spPr bwMode="auto">
+                          <a:xfrm>
+                            <a:off x="0" y="0"/>
+                            <a:ext cx="266700" cy="314325"/>
+                          </a:xfrm>
+                          <a:prstGeom prst="rect">
+                            <a:avLst/>
+                          </a:prstGeom>
+                          <a:noFill/>
+                          <a:ln>
+                            <a:noFill/>
+                          </a:ln>
+                        </pic:spPr>
+                      </pic:pic>
+                    </a:graphicData>
+                  </a:graphic>
+                </wp:inline>
+              </w:drawing>
+            </w:r>
+          </w:p>
+        </w:tc>
+        <w:tc>
+          <w:tcPr>
+            <w:tcW w:w="3000" w:type="pct"/>
+            <w:shd w:val="clear" w:color="auto" w:fill="FFFFFF"/>
+            <w:vAlign w:val="center"/>
+            <w:hideMark/>
+          </w:tcPr>
+          <w:p>
+            <w:pPr>
+              <w:spacing w:after="0" w:line="240" w:lineRule="atLeast"/>
+              <w:rPr>
+                <w:rFonts w:ascii="Arial" w:eastAsia="Times New Roman" w:hAnsi="Arial" w:cs="Arial"/>
+                <w:caps/>
+                <w:color w:val="92969D"/>
+                <w:sz w:val="24"/>
+                <w:szCs w:val="24"/>
+                <w:lang w:eastAsia="nl-NL"/>
+              </w:rPr>
+            </w:pPr>
+            <w:r>
+              <w:rPr>
+                <w:rFonts w:ascii="Arial" w:eastAsia="Times New Roman" w:hAnsi="Arial" w:cs="Arial"/>
+                <w:caps/>
+                <w:color w:val="92969D"/>
+                <w:sz w:val="24"/>
+                <w:szCs w:val="24"/>
+                <w:lang w:eastAsia="nl-NL"/>
+              </w:rPr>
+              <w:t>BUSINESS</w:t>
+            </w:r>
+          </w:p>
+        </w:tc>
+        <w:tc>
+          <w:tcPr>
+            <w:tcW w:w="1500" w:type="pct"/>
+            <w:shd w:val="clear" w:color="auto" w:fill="FFFFFF"/>
+            <w:vAlign w:val="center"/>
+            <w:hideMark/>
+          </w:tcPr>
+          <w:p>
+            <w:pPr>
+              <w:spacing w:after="0" w:line="240" w:lineRule="atLeast"/>
+              <w:jc w:val="right"/>
+              <w:rPr>
+                <w:rFonts w:ascii="Arial" w:eastAsia="Times New Roman" w:hAnsi="Arial" w:cs="Arial"/>
+                <w:color w:val="253752"/>
+                <w:sz w:val="24"/>
+                <w:szCs w:val="24"/>
+                <w:lang w:eastAsia="nl-NL"/>
+              </w:rPr>
+            </w:pPr>
+            <w:r>
+              <w:rPr>
+                <w:rFonts w:ascii="Arial" w:eastAsia="Times New Roman" w:hAnsi="Arial" w:cs="Arial"/>
+                <w:b/>
+                <w:bCs/>
+                <w:color w:val="253752"/>
+                <w:sz w:val="24"/>
+                <w:szCs w:val="24"/>
+                <w:lang w:eastAsia="nl-NL"/>
+              </w:rPr>
+              <w:t>€</w:t>
+            </w:r>
+            <w:r>
+              <w:rPr>
+                <w:rFonts w:ascii="Arial" w:eastAsia="Times New Roman" w:hAnsi="Arial" w:cs="Arial"/>
+                <w:color w:val="253752"/>
+                <w:sz w:val="24"/>
+                <w:szCs w:val="24"/>
+                <w:lang w:eastAsia="nl-NL"/>
+              </w:rPr>
+              <w:t> 0,24 </w:t>
+            </w:r>
+            <w:r>
+              <w:rPr>
+                <w:rFonts w:ascii="Arial" w:eastAsia="Times New Roman" w:hAnsi="Arial" w:cs="Arial"/>
+                <w:b/>
+                <w:bCs/>
+                <w:color w:val="253752"/>
+                <w:sz w:val="24"/>
+                <w:szCs w:val="24"/>
+                <w:lang w:eastAsia="nl-NL"/>
+              </w:rPr>
+              <w:t>+</w:t>
+            </w:r>
+            <w:r>
+              <w:rPr>
+                <w:rFonts w:ascii="Arial" w:eastAsia="Times New Roman" w:hAnsi="Arial" w:cs="Arial"/>
+                <w:color w:val="253752"/>
+                <w:sz w:val="24"/>
+                <w:szCs w:val="24"/>
+                <w:lang w:eastAsia="nl-NL"/>
+              </w:rPr>
+              <w:t> 2,0%</w:t>
+            </w:r>
+          </w:p>
+        </w:tc>
+      </w:tr>
+      <w:tr>
+        <w:tc>
+          <w:tcPr>
+            <w:tcW w:w="500" w:type="pct"/>
+            <w:shd w:val="clear" w:color="auto" w:fill="FFFFFF"/>
+            <w:tcMar>
+              <w:top w:w="150" w:type="dxa"/>
+              <w:left w:w="0" w:type="dxa"/>
+              <w:bottom w:w="150" w:type="dxa"/>
+              <w:right w:w="150" w:type="dxa"/>
+            </w:tcMar>
+            <w:vAlign w:val="center"/>
+            <w:hideMark/>
+          </w:tcPr>
+          <w:p>
+            <w:pPr>
+              <w:spacing w:after="0" w:line="240" w:lineRule="atLeast"/>
+              <w:rPr>
+                <w:rFonts w:ascii="Arial" w:eastAsia="Times New Roman" w:hAnsi="Arial" w:cs="Arial"/>
+                <w:color w:val="222222"/>
+                <w:sz w:val="24"/>
+                <w:szCs w:val="24"/>
+                <w:lang w:eastAsia="nl-NL"/>
+              </w:rPr>
+            </w:pPr>
+            <w:r>
+              <w:rPr>
+                <w:rFonts w:ascii="Arial" w:eastAsia="Times New Roman" w:hAnsi="Arial" w:cs="Arial"/>
+                <w:noProof/>
+                <w:color w:val="222222"/>
+                <w:sz w:val="24"/>
+                <w:szCs w:val="24"/>
+                <w:lang w:eastAsia="nl-NL"/>
               </w:rPr>
               <w:drawing>
                 <wp:inline distT="0" distB="0" distL="0" distR="0">
@@ -9306,7 +8220,7 @@
                           </pic:cNvPicPr>
                         </pic:nvPicPr>
                         <pic:blipFill>
-                          <a:blip r:embed="rId31">
+                          <a:blip r:embed="rId32">
                             <a:extLst>
                               <a:ext uri="{28A0092B-C50C-407E-A947-70E740481C1C}">
                                 <a14:useLocalDpi xmlns:a14="http://schemas.microsoft.com/office/drawing/2010/main" val="0"/>
@@ -10225,7 +9139,6 @@
   <w:style w:type="character" w:default="1" w:styleId="Standaardalinea-lettertype">
     <w:name w:val="Default Paragraph Font"/>
     <w:uiPriority w:val="1"/>
-    <w:semiHidden/>
     <w:unhideWhenUsed/>
   </w:style>
   <w:style w:type="table" w:default="1" w:styleId="Standaardtabel">
@@ -10380,6 +9293,74 @@
       <w:sz w:val="24"/>
       <w:szCs w:val="24"/>
     </w:rPr>
+  </w:style>
+  <w:style w:type="paragraph" w:styleId="HTML-voorafopgemaakt">
+    <w:name w:val="HTML Preformatted"/>
+    <w:basedOn w:val="Standaard"/>
+    <w:link w:val="HTML-voorafopgemaaktChar"/>
+    <w:uiPriority w:val="99"/>
+    <w:semiHidden/>
+    <w:unhideWhenUsed/>
+    <w:rsid w:val="00FA10A5"/>
+    <w:pPr>
+      <w:tabs>
+        <w:tab w:val="left" w:pos="916"/>
+        <w:tab w:val="left" w:pos="1832"/>
+        <w:tab w:val="left" w:pos="2748"/>
+        <w:tab w:val="left" w:pos="3664"/>
+        <w:tab w:val="left" w:pos="4580"/>
+        <w:tab w:val="left" w:pos="5496"/>
+        <w:tab w:val="left" w:pos="6412"/>
+        <w:tab w:val="left" w:pos="7328"/>
+        <w:tab w:val="left" w:pos="8244"/>
+        <w:tab w:val="left" w:pos="9160"/>
+        <w:tab w:val="left" w:pos="10076"/>
+        <w:tab w:val="left" w:pos="10992"/>
+        <w:tab w:val="left" w:pos="11908"/>
+        <w:tab w:val="left" w:pos="12824"/>
+        <w:tab w:val="left" w:pos="13740"/>
+        <w:tab w:val="left" w:pos="14656"/>
+      </w:tabs>
+      <w:spacing w:after="0" w:line="240" w:lineRule="auto"/>
+    </w:pPr>
+    <w:rPr>
+      <w:rFonts w:ascii="Courier New" w:eastAsia="Times New Roman" w:hAnsi="Courier New" w:cs="Courier New"/>
+      <w:sz w:val="20"/>
+      <w:szCs w:val="20"/>
+      <w:lang w:eastAsia="nl-NL"/>
+    </w:rPr>
+  </w:style>
+  <w:style w:type="character" w:customStyle="1" w:styleId="HTML-voorafopgemaaktChar">
+    <w:name w:val="HTML - vooraf opgemaakt Char"/>
+    <w:basedOn w:val="Standaardalinea-lettertype"/>
+    <w:link w:val="HTML-voorafopgemaakt"/>
+    <w:uiPriority w:val="99"/>
+    <w:semiHidden/>
+    <w:rsid w:val="00FA10A5"/>
+    <w:rPr>
+      <w:rFonts w:ascii="Courier New" w:eastAsia="Times New Roman" w:hAnsi="Courier New" w:cs="Courier New"/>
+      <w:sz w:val="20"/>
+      <w:szCs w:val="20"/>
+      <w:lang w:eastAsia="nl-NL"/>
+    </w:rPr>
+  </w:style>
+  <w:style w:type="character" w:styleId="HTMLCode">
+    <w:name w:val="HTML Code"/>
+    <w:basedOn w:val="Standaardalinea-lettertype"/>
+    <w:uiPriority w:val="99"/>
+    <w:semiHidden/>
+    <w:unhideWhenUsed/>
+    <w:rsid w:val="00FA10A5"/>
+    <w:rPr>
+      <w:rFonts w:ascii="Courier New" w:eastAsia="Times New Roman" w:hAnsi="Courier New" w:cs="Courier New"/>
+      <w:sz w:val="20"/>
+      <w:szCs w:val="20"/>
+    </w:rPr>
+  </w:style>
+  <w:style w:type="character" w:customStyle="1" w:styleId="hljs-string">
+    <w:name w:val="hljs-string"/>
+    <w:basedOn w:val="Standaardalinea-lettertype"/>
+    <w:rsid w:val="00FA10A5"/>
   </w:style>
 </w:styles>
 </file>

</xml_diff>